<commit_message>
feat-project: add colour scheme for site
</commit_message>
<xml_diff>
--- a/C-WT-AT3-PROJ.docx
+++ b/C-WT-AT3-PROJ.docx
@@ -519,7 +519,7 @@
               <w:pStyle w:val="Normal"/>
               <w:numPr>
                 <w:ilvl w:val="0"/>
-                <w:numId w:val="19"/>
+                <w:numId w:val="22"/>
               </w:numPr>
               <w:spacing w:before="60" w:after="120"/>
               <w:ind w:hanging="357" w:left="714"/>
@@ -542,7 +542,7 @@
               <w:pStyle w:val="Normal"/>
               <w:numPr>
                 <w:ilvl w:val="0"/>
-                <w:numId w:val="20"/>
+                <w:numId w:val="23"/>
               </w:numPr>
               <w:spacing w:before="60" w:after="120"/>
               <w:contextualSpacing/>
@@ -564,7 +564,7 @@
               <w:pStyle w:val="Normal"/>
               <w:numPr>
                 <w:ilvl w:val="0"/>
-                <w:numId w:val="21"/>
+                <w:numId w:val="24"/>
               </w:numPr>
               <w:spacing w:before="60" w:after="120"/>
               <w:contextualSpacing/>
@@ -586,7 +586,7 @@
               <w:pStyle w:val="Normal"/>
               <w:numPr>
                 <w:ilvl w:val="0"/>
-                <w:numId w:val="22"/>
+                <w:numId w:val="25"/>
               </w:numPr>
               <w:spacing w:before="60" w:after="120"/>
               <w:contextualSpacing/>
@@ -608,7 +608,7 @@
               <w:pStyle w:val="Normal"/>
               <w:numPr>
                 <w:ilvl w:val="0"/>
-                <w:numId w:val="23"/>
+                <w:numId w:val="26"/>
               </w:numPr>
               <w:spacing w:before="60" w:after="120"/>
               <w:contextualSpacing/>
@@ -3559,7 +3559,7 @@
               <w:pStyle w:val="Normal"/>
               <w:numPr>
                 <w:ilvl w:val="0"/>
-                <w:numId w:val="2"/>
+                <w:numId w:val="1"/>
               </w:numPr>
               <w:ind w:hanging="0" w:left="360"/>
               <w:textAlignment w:val="baseline"/>
@@ -3769,7 +3769,7 @@
               <w:pStyle w:val="ListParagraph"/>
               <w:numPr>
                 <w:ilvl w:val="0"/>
-                <w:numId w:val="8"/>
+                <w:numId w:val="7"/>
               </w:numPr>
               <w:rPr>
                 <w:sz w:val="20"/>
@@ -3783,118 +3783,6 @@
               </w:rPr>
               <w:t>Access to Office 365 &amp; Microsoft Word</w:t>
             </w:r>
-          </w:p>
-          <w:p>
-            <w:pPr>
-              <w:pStyle w:val="ListParagraph"/>
-              <w:numPr>
-                <w:ilvl w:val="0"/>
-                <w:numId w:val="8"/>
-              </w:numPr>
-              <w:rPr>
-                <w:sz w:val="20"/>
-                <w:szCs w:val="20"/>
-              </w:rPr>
-            </w:pPr>
-            <w:r>
-              <w:rPr>
-                <w:sz w:val="20"/>
-                <w:szCs w:val="20"/>
-              </w:rPr>
-              <w:t>WebStorm, PhpStorm</w:t>
-            </w:r>
-          </w:p>
-          <w:p>
-            <w:pPr>
-              <w:pStyle w:val="ListParagraph"/>
-              <w:numPr>
-                <w:ilvl w:val="0"/>
-                <w:numId w:val="8"/>
-              </w:numPr>
-              <w:rPr>
-                <w:sz w:val="20"/>
-                <w:szCs w:val="20"/>
-              </w:rPr>
-            </w:pPr>
-            <w:r>
-              <w:rPr>
-                <w:sz w:val="20"/>
-                <w:szCs w:val="20"/>
-              </w:rPr>
-              <w:t>Access to Figma.com for diagrams</w:t>
-            </w:r>
-          </w:p>
-          <w:p>
-            <w:pPr>
-              <w:pStyle w:val="ListParagraph"/>
-              <w:numPr>
-                <w:ilvl w:val="0"/>
-                <w:numId w:val="8"/>
-              </w:numPr>
-              <w:rPr>
-                <w:sz w:val="20"/>
-                <w:szCs w:val="20"/>
-              </w:rPr>
-            </w:pPr>
-            <w:r>
-              <w:rPr>
-                <w:sz w:val="20"/>
-                <w:szCs w:val="20"/>
-              </w:rPr>
-              <w:t>Access to TAFE Web Site Hosting (located on dev.ScreenCraft.net.au)</w:t>
-            </w:r>
-          </w:p>
-          <w:p>
-            <w:pPr>
-              <w:pStyle w:val="ListParagraph"/>
-              <w:numPr>
-                <w:ilvl w:val="0"/>
-                <w:numId w:val="8"/>
-              </w:numPr>
-              <w:rPr>
-                <w:sz w:val="20"/>
-                <w:szCs w:val="20"/>
-              </w:rPr>
-            </w:pPr>
-            <w:r>
-              <w:rPr>
-                <w:sz w:val="20"/>
-                <w:szCs w:val="20"/>
-              </w:rPr>
-              <w:t>WinSCP for deployment of site</w:t>
-            </w:r>
-          </w:p>
-          <w:p>
-            <w:pPr>
-              <w:pStyle w:val="ListParagraph"/>
-              <w:numPr>
-                <w:ilvl w:val="0"/>
-                <w:numId w:val="8"/>
-              </w:numPr>
-              <w:rPr>
-                <w:sz w:val="20"/>
-                <w:szCs w:val="20"/>
-              </w:rPr>
-            </w:pPr>
-            <w:r>
-              <w:rPr>
-                <w:sz w:val="20"/>
-                <w:szCs w:val="20"/>
-              </w:rPr>
-              <w:t>Git for version control, GitHub account for</w:t>
-            </w:r>
-          </w:p>
-          <w:p>
-            <w:pPr>
-              <w:pStyle w:val="Heading3"/>
-              <w:rPr/>
-            </w:pPr>
-            <w:bookmarkStart w:id="7" w:name="_Toc94976381"/>
-            <w:r>
-              <w:rPr/>
-              <w:t>PC:</w:t>
-            </w:r>
-            <w:bookmarkEnd w:id="7"/>
           </w:p>
           <w:p>
             <w:pPr>
@@ -3913,29 +3801,34 @@
                 <w:sz w:val="20"/>
                 <w:szCs w:val="20"/>
               </w:rPr>
-              <w:t xml:space="preserve">Web Browsers (Must have </w:t>
-            </w:r>
-            <w:r>
-              <w:rPr>
-                <w:b/>
+              <w:t>WebStorm, PhpStorm</w:t>
+            </w:r>
+          </w:p>
+          <w:p>
+            <w:pPr>
+              <w:pStyle w:val="ListParagraph"/>
+              <w:numPr>
+                <w:ilvl w:val="0"/>
+                <w:numId w:val="7"/>
+              </w:numPr>
+              <w:rPr>
                 <w:sz w:val="20"/>
                 <w:szCs w:val="20"/>
               </w:rPr>
-              <w:t>at least</w:t>
-            </w:r>
+            </w:pPr>
             <w:r>
               <w:rPr>
                 <w:sz w:val="20"/>
                 <w:szCs w:val="20"/>
               </w:rPr>
-              <w:t xml:space="preserve"> TWO different rendering engines)</w:t>
+              <w:t>Access to Figma.com for diagrams</w:t>
             </w:r>
           </w:p>
           <w:p>
             <w:pPr>
               <w:pStyle w:val="ListParagraph"/>
               <w:numPr>
-                <w:ilvl w:val="1"/>
+                <w:ilvl w:val="0"/>
                 <w:numId w:val="7"/>
               </w:numPr>
               <w:rPr>
@@ -3948,14 +3841,14 @@
                 <w:sz w:val="20"/>
                 <w:szCs w:val="20"/>
               </w:rPr>
-              <w:t>Chromium based: Edge, Chrome,</w:t>
+              <w:t>Access to TAFE Web Site Hosting (located on dev.ScreenCraft.net.au)</w:t>
             </w:r>
           </w:p>
           <w:p>
             <w:pPr>
               <w:pStyle w:val="ListParagraph"/>
               <w:numPr>
-                <w:ilvl w:val="1"/>
+                <w:ilvl w:val="0"/>
                 <w:numId w:val="7"/>
               </w:numPr>
               <w:rPr>
@@ -3968,14 +3861,14 @@
                 <w:sz w:val="20"/>
                 <w:szCs w:val="20"/>
               </w:rPr>
-              <w:t>Firefox</w:t>
+              <w:t>WinSCP for deployment of site</w:t>
             </w:r>
           </w:p>
           <w:p>
             <w:pPr>
               <w:pStyle w:val="ListParagraph"/>
               <w:numPr>
-                <w:ilvl w:val="1"/>
+                <w:ilvl w:val="0"/>
                 <w:numId w:val="7"/>
               </w:numPr>
               <w:rPr>
@@ -3988,7 +3881,7 @@
                 <w:sz w:val="20"/>
                 <w:szCs w:val="20"/>
               </w:rPr>
-              <w:t>Opera</w:t>
+              <w:t>Git for version control, GitHub account for</w:t>
             </w:r>
           </w:p>
           <w:p>
@@ -3996,12 +3889,12 @@
               <w:pStyle w:val="Heading3"/>
               <w:rPr/>
             </w:pPr>
-            <w:bookmarkStart w:id="8" w:name="_Toc94976382"/>
-            <w:r>
-              <w:rPr/>
-              <w:t>Mac:</w:t>
-            </w:r>
-            <w:bookmarkEnd w:id="8"/>
+            <w:bookmarkStart w:id="7" w:name="_Toc94976381"/>
+            <w:r>
+              <w:rPr/>
+              <w:t>PC:</w:t>
+            </w:r>
+            <w:bookmarkEnd w:id="7"/>
           </w:p>
           <w:p>
             <w:pPr>
@@ -4100,10 +3993,117 @@
           </w:p>
           <w:p>
             <w:pPr>
+              <w:pStyle w:val="Heading3"/>
+              <w:rPr/>
+            </w:pPr>
+            <w:bookmarkStart w:id="8" w:name="_Toc94976382"/>
+            <w:r>
+              <w:rPr/>
+              <w:t>Mac:</w:t>
+            </w:r>
+            <w:bookmarkEnd w:id="8"/>
+          </w:p>
+          <w:p>
+            <w:pPr>
+              <w:pStyle w:val="ListParagraph"/>
+              <w:numPr>
+                <w:ilvl w:val="0"/>
+                <w:numId w:val="5"/>
+              </w:numPr>
+              <w:rPr>
+                <w:sz w:val="20"/>
+                <w:szCs w:val="20"/>
+              </w:rPr>
+            </w:pPr>
+            <w:r>
+              <w:rPr>
+                <w:sz w:val="20"/>
+                <w:szCs w:val="20"/>
+              </w:rPr>
+              <w:t xml:space="preserve">Web Browsers (Must have </w:t>
+            </w:r>
+            <w:r>
+              <w:rPr>
+                <w:b/>
+                <w:sz w:val="20"/>
+                <w:szCs w:val="20"/>
+              </w:rPr>
+              <w:t>at least</w:t>
+            </w:r>
+            <w:r>
+              <w:rPr>
+                <w:sz w:val="20"/>
+                <w:szCs w:val="20"/>
+              </w:rPr>
+              <w:t xml:space="preserve"> TWO different rendering engines)</w:t>
+            </w:r>
+          </w:p>
+          <w:p>
+            <w:pPr>
               <w:pStyle w:val="ListParagraph"/>
               <w:numPr>
                 <w:ilvl w:val="1"/>
-                <w:numId w:val="6"/>
+                <w:numId w:val="5"/>
+              </w:numPr>
+              <w:rPr>
+                <w:sz w:val="20"/>
+                <w:szCs w:val="20"/>
+              </w:rPr>
+            </w:pPr>
+            <w:r>
+              <w:rPr>
+                <w:sz w:val="20"/>
+                <w:szCs w:val="20"/>
+              </w:rPr>
+              <w:t>Chromium based: Edge, Chrome,</w:t>
+            </w:r>
+          </w:p>
+          <w:p>
+            <w:pPr>
+              <w:pStyle w:val="ListParagraph"/>
+              <w:numPr>
+                <w:ilvl w:val="1"/>
+                <w:numId w:val="5"/>
+              </w:numPr>
+              <w:rPr>
+                <w:sz w:val="20"/>
+                <w:szCs w:val="20"/>
+              </w:rPr>
+            </w:pPr>
+            <w:r>
+              <w:rPr>
+                <w:sz w:val="20"/>
+                <w:szCs w:val="20"/>
+              </w:rPr>
+              <w:t>Firefox</w:t>
+            </w:r>
+          </w:p>
+          <w:p>
+            <w:pPr>
+              <w:pStyle w:val="ListParagraph"/>
+              <w:numPr>
+                <w:ilvl w:val="1"/>
+                <w:numId w:val="5"/>
+              </w:numPr>
+              <w:rPr>
+                <w:sz w:val="20"/>
+                <w:szCs w:val="20"/>
+              </w:rPr>
+            </w:pPr>
+            <w:r>
+              <w:rPr>
+                <w:sz w:val="20"/>
+                <w:szCs w:val="20"/>
+              </w:rPr>
+              <w:t>Opera</w:t>
+            </w:r>
+          </w:p>
+          <w:p>
+            <w:pPr>
+              <w:pStyle w:val="ListParagraph"/>
+              <w:numPr>
+                <w:ilvl w:val="1"/>
+                <w:numId w:val="5"/>
               </w:numPr>
               <w:rPr>
                 <w:sz w:val="20"/>
@@ -5040,7 +5040,7 @@
             <w:hyperlink r:id="rId2">
               <w:r>
                 <w:rPr>
-                  <w:rStyle w:val="ListLabel163"/>
+                  <w:rStyle w:val="ListLabel235"/>
                   <w:rFonts w:cs="Fira Code" w:ascii="Fira Code" w:hAnsi="Fira Code"/>
                   <w:color w:val="0070C0"/>
                   <w:sz w:val="22"/>
@@ -5466,7 +5466,7 @@
               <w:pStyle w:val="Normal"/>
               <w:numPr>
                 <w:ilvl w:val="0"/>
-                <w:numId w:val="3"/>
+                <w:numId w:val="2"/>
               </w:numPr>
               <w:textAlignment w:val="baseline"/>
               <w:rPr>
@@ -5494,7 +5494,7 @@
               <w:pStyle w:val="Normal"/>
               <w:numPr>
                 <w:ilvl w:val="0"/>
-                <w:numId w:val="3"/>
+                <w:numId w:val="2"/>
               </w:numPr>
               <w:textAlignment w:val="baseline"/>
               <w:rPr>
@@ -5662,7 +5662,7 @@
               <w:pStyle w:val="ListParagraph"/>
               <w:numPr>
                 <w:ilvl w:val="0"/>
-                <w:numId w:val="9"/>
+                <w:numId w:val="8"/>
               </w:numPr>
               <w:rPr>
                 <w:i/>
@@ -5693,7 +5693,7 @@
               <w:pStyle w:val="ListParagraph"/>
               <w:numPr>
                 <w:ilvl w:val="0"/>
-                <w:numId w:val="9"/>
+                <w:numId w:val="8"/>
               </w:numPr>
               <w:rPr>
                 <w:i/>
@@ -5714,7 +5714,7 @@
               <w:pStyle w:val="ListParagraph"/>
               <w:numPr>
                 <w:ilvl w:val="0"/>
-                <w:numId w:val="9"/>
+                <w:numId w:val="8"/>
               </w:numPr>
               <w:rPr>
                 <w:i/>
@@ -6157,7 +6157,7 @@
               <w:pStyle w:val="ListParagraph"/>
               <w:numPr>
                 <w:ilvl w:val="0"/>
-                <w:numId w:val="14"/>
+                <w:numId w:val="13"/>
               </w:numPr>
               <w:rPr>
                 <w:i/>
@@ -6178,7 +6178,7 @@
               <w:pStyle w:val="ListParagraph"/>
               <w:numPr>
                 <w:ilvl w:val="0"/>
-                <w:numId w:val="14"/>
+                <w:numId w:val="13"/>
               </w:numPr>
               <w:rPr>
                 <w:i/>
@@ -6199,7 +6199,7 @@
               <w:pStyle w:val="ListParagraph"/>
               <w:numPr>
                 <w:ilvl w:val="0"/>
-                <w:numId w:val="14"/>
+                <w:numId w:val="13"/>
               </w:numPr>
               <w:rPr>
                 <w:i/>
@@ -6220,7 +6220,7 @@
               <w:pStyle w:val="ListParagraph"/>
               <w:numPr>
                 <w:ilvl w:val="0"/>
-                <w:numId w:val="14"/>
+                <w:numId w:val="13"/>
               </w:numPr>
               <w:rPr>
                 <w:i/>
@@ -6241,7 +6241,7 @@
               <w:pStyle w:val="ListParagraph"/>
               <w:numPr>
                 <w:ilvl w:val="0"/>
-                <w:numId w:val="14"/>
+                <w:numId w:val="13"/>
               </w:numPr>
               <w:rPr>
                 <w:i/>
@@ -6262,7 +6262,7 @@
               <w:pStyle w:val="ListParagraph"/>
               <w:numPr>
                 <w:ilvl w:val="0"/>
-                <w:numId w:val="14"/>
+                <w:numId w:val="13"/>
               </w:numPr>
               <w:rPr>
                 <w:i/>
@@ -6283,7 +6283,7 @@
               <w:pStyle w:val="ListParagraph"/>
               <w:numPr>
                 <w:ilvl w:val="0"/>
-                <w:numId w:val="14"/>
+                <w:numId w:val="13"/>
               </w:numPr>
               <w:rPr>
                 <w:i/>
@@ -6304,7 +6304,7 @@
               <w:pStyle w:val="ListParagraph"/>
               <w:numPr>
                 <w:ilvl w:val="0"/>
-                <w:numId w:val="14"/>
+                <w:numId w:val="13"/>
               </w:numPr>
               <w:rPr>
                 <w:i/>
@@ -6344,7 +6344,7 @@
               <w:pStyle w:val="ListParagraph"/>
               <w:numPr>
                 <w:ilvl w:val="0"/>
-                <w:numId w:val="16"/>
+                <w:numId w:val="15"/>
               </w:numPr>
               <w:rPr>
                 <w:i/>
@@ -6367,7 +6367,7 @@
               <w:pStyle w:val="ListParagraph"/>
               <w:numPr>
                 <w:ilvl w:val="0"/>
-                <w:numId w:val="16"/>
+                <w:numId w:val="15"/>
               </w:numPr>
               <w:spacing w:before="60" w:after="200"/>
               <w:contextualSpacing/>
@@ -7308,7 +7308,7 @@
               <w:pStyle w:val="ListParagraph"/>
               <w:numPr>
                 <w:ilvl w:val="0"/>
-                <w:numId w:val="13"/>
+                <w:numId w:val="12"/>
               </w:numPr>
               <w:rPr/>
             </w:pPr>
@@ -7322,7 +7322,7 @@
               <w:pStyle w:val="ListParagraph"/>
               <w:numPr>
                 <w:ilvl w:val="0"/>
-                <w:numId w:val="13"/>
+                <w:numId w:val="12"/>
               </w:numPr>
               <w:rPr/>
             </w:pPr>
@@ -7347,7 +7347,7 @@
               <w:pStyle w:val="ListParagraph"/>
               <w:numPr>
                 <w:ilvl w:val="0"/>
-                <w:numId w:val="13"/>
+                <w:numId w:val="12"/>
               </w:numPr>
               <w:rPr/>
             </w:pPr>
@@ -7370,7 +7370,7 @@
               <w:pStyle w:val="ListParagraph"/>
               <w:numPr>
                 <w:ilvl w:val="0"/>
-                <w:numId w:val="13"/>
+                <w:numId w:val="12"/>
               </w:numPr>
               <w:rPr/>
             </w:pPr>
@@ -7384,7 +7384,7 @@
               <w:pStyle w:val="ListParagraph"/>
               <w:numPr>
                 <w:ilvl w:val="0"/>
-                <w:numId w:val="13"/>
+                <w:numId w:val="12"/>
               </w:numPr>
               <w:rPr/>
             </w:pPr>
@@ -7451,7 +7451,7 @@
               <w:pStyle w:val="ListParagraph"/>
               <w:numPr>
                 <w:ilvl w:val="0"/>
-                <w:numId w:val="11"/>
+                <w:numId w:val="10"/>
               </w:numPr>
               <w:ind w:hanging="360" w:left="720"/>
               <w:rPr>
@@ -8665,7 +8665,21 @@
               <w:rPr>
                 <w:color w:themeColor="accent2" w:val="C0504D"/>
               </w:rPr>
-              <w:t>Add images of the approved wireframes for each page</w:t>
+              <w:t>Add images of the approved</w:t>
+            </w:r>
+          </w:p>
+          <w:p>
+            <w:pPr>
+              <w:pStyle w:val="Heading3"/>
+              <w:rPr>
+                <w:color w:themeColor="accent2" w:val="C0504D"/>
+              </w:rPr>
+            </w:pPr>
+            <w:r>
+              <w:rPr>
+                <w:color w:themeColor="accent2" w:val="C0504D"/>
+              </w:rPr>
+              <w:t>wireframes for each page</w:t>
             </w:r>
           </w:p>
           <w:p>
@@ -8684,15 +8698,51 @@
             </w:pPr>
             <w:r>
               <w:rPr/>
-            </w:r>
-          </w:p>
-          <w:p>
-            <w:pPr>
-              <w:pStyle w:val="Normal"/>
-              <w:rPr/>
-            </w:pPr>
-            <w:r>
-              <w:rPr/>
+              <w:drawing>
+                <wp:anchor behindDoc="0" distT="0" distB="0" distL="0" distR="0" simplePos="0" locked="0" layoutInCell="0" allowOverlap="1" relativeHeight="9">
+                  <wp:simplePos x="0" y="0"/>
+                  <wp:positionH relativeFrom="column">
+                    <wp:align>center</wp:align>
+                  </wp:positionH>
+                  <wp:positionV relativeFrom="paragraph">
+                    <wp:posOffset>635</wp:posOffset>
+                  </wp:positionV>
+                  <wp:extent cx="2882900" cy="4563110"/>
+                  <wp:effectExtent l="0" t="0" r="0" b="0"/>
+                  <wp:wrapSquare wrapText="largest"/>
+                  <wp:docPr id="7" name="Image3" descr=""/>
+                  <wp:cNvGraphicFramePr>
+                    <a:graphicFrameLocks xmlns:a="http://schemas.openxmlformats.org/drawingml/2006/main" noChangeAspect="1"/>
+                  </wp:cNvGraphicFramePr>
+                  <a:graphic xmlns:a="http://schemas.openxmlformats.org/drawingml/2006/main">
+                    <a:graphicData uri="http://schemas.openxmlformats.org/drawingml/2006/picture">
+                      <pic:pic xmlns:pic="http://schemas.openxmlformats.org/drawingml/2006/picture">
+                        <pic:nvPicPr>
+                          <pic:cNvPr id="7" name="Image3" descr=""/>
+                          <pic:cNvPicPr>
+                            <a:picLocks noChangeAspect="1" noChangeArrowheads="1"/>
+                          </pic:cNvPicPr>
+                        </pic:nvPicPr>
+                        <pic:blipFill>
+                          <a:blip r:embed="rId12"/>
+                          <a:stretch>
+                            <a:fillRect/>
+                          </a:stretch>
+                        </pic:blipFill>
+                        <pic:spPr bwMode="auto">
+                          <a:xfrm>
+                            <a:off x="0" y="0"/>
+                            <a:ext cx="2882900" cy="4563110"/>
+                          </a:xfrm>
+                          <a:prstGeom prst="rect">
+                            <a:avLst/>
+                          </a:prstGeom>
+                        </pic:spPr>
+                      </pic:pic>
+                    </a:graphicData>
+                  </a:graphic>
+                </wp:anchor>
+              </w:drawing>
             </w:r>
           </w:p>
           <w:p>
@@ -8946,7 +8996,7 @@
               <w:rPr/>
               <w:t xml:space="preserve">The site </w:t>
             </w:r>
-            <w:hyperlink r:id="rId12">
+            <w:hyperlink r:id="rId13">
               <w:r>
                 <w:rPr>
                   <w:rStyle w:val="Hyperlink"/>
@@ -8986,8 +9036,8 @@
             </w:tblPr>
             <w:tblGrid>
               <w:gridCol w:w="1415"/>
-              <w:gridCol w:w="2816"/>
-              <w:gridCol w:w="3268"/>
+              <w:gridCol w:w="2815"/>
+              <w:gridCol w:w="3269"/>
             </w:tblGrid>
             <w:tr>
               <w:trPr/>
@@ -9019,7 +9069,7 @@
               </w:tc>
               <w:tc>
                 <w:tcPr>
-                  <w:tcW w:w="2816" w:type="dxa"/>
+                  <w:tcW w:w="2815" w:type="dxa"/>
                   <w:tcBorders/>
                   <w:shd w:color="auto" w:fill="C00000" w:val="clear"/>
                 </w:tcPr>
@@ -9048,7 +9098,7 @@
               </w:tc>
               <w:tc>
                 <w:tcPr>
-                  <w:tcW w:w="3268" w:type="dxa"/>
+                  <w:tcW w:w="3269" w:type="dxa"/>
                   <w:tcBorders/>
                   <w:shd w:color="auto" w:fill="C00000" w:val="clear"/>
                 </w:tcPr>
@@ -9109,36 +9159,7 @@
               </w:tc>
               <w:tc>
                 <w:tcPr>
-                  <w:tcW w:w="2816" w:type="dxa"/>
-                  <w:tcBorders/>
-                </w:tcPr>
-                <w:p>
-                  <w:pPr>
-                    <w:pStyle w:val="Normal"/>
-                    <w:widowControl/>
-                    <w:suppressAutoHyphens w:val="true"/>
-                    <w:spacing w:before="60" w:after="120"/>
-                    <w:jc w:val="left"/>
-                    <w:rPr>
-                      <w:kern w:val="0"/>
-                      <w:lang w:val="en-AU" w:bidi="ar-SA"/>
-                    </w:rPr>
-                  </w:pPr>
-                  <w:hyperlink r:id="rId13">
-                    <w:r>
-                      <w:rPr>
-                        <w:rStyle w:val="Hyperlink"/>
-                        <w:kern w:val="0"/>
-                        <w:lang w:val="en-AU" w:bidi="ar-SA"/>
-                      </w:rPr>
-                      <w:t>f2f@screencraft.net.au</w:t>
-                    </w:r>
-                  </w:hyperlink>
-                </w:p>
-              </w:tc>
-              <w:tc>
-                <w:tcPr>
-                  <w:tcW w:w="3268" w:type="dxa"/>
+                  <w:tcW w:w="2815" w:type="dxa"/>
                   <w:tcBorders/>
                 </w:tcPr>
                 <w:p>
@@ -9154,6 +9175,35 @@
                     </w:rPr>
                   </w:pPr>
                   <w:hyperlink r:id="rId14">
+                    <w:r>
+                      <w:rPr>
+                        <w:rStyle w:val="Hyperlink"/>
+                        <w:kern w:val="0"/>
+                        <w:lang w:val="en-AU" w:bidi="ar-SA"/>
+                      </w:rPr>
+                      <w:t>f2f@screencraft.net.au</w:t>
+                    </w:r>
+                  </w:hyperlink>
+                </w:p>
+              </w:tc>
+              <w:tc>
+                <w:tcPr>
+                  <w:tcW w:w="3269" w:type="dxa"/>
+                  <w:tcBorders/>
+                </w:tcPr>
+                <w:p>
+                  <w:pPr>
+                    <w:pStyle w:val="Normal"/>
+                    <w:widowControl/>
+                    <w:suppressAutoHyphens w:val="true"/>
+                    <w:spacing w:before="60" w:after="120"/>
+                    <w:jc w:val="left"/>
+                    <w:rPr>
+                      <w:kern w:val="0"/>
+                      <w:lang w:val="en-AU" w:bidi="ar-SA"/>
+                    </w:rPr>
+                  </w:pPr>
+                  <w:hyperlink r:id="rId15">
                     <w:r>
                       <w:rPr>
                         <w:rStyle w:val="Hyperlink"/>
@@ -9383,11 +9433,11 @@
               <w:pStyle w:val="ListParagraph"/>
               <w:numPr>
                 <w:ilvl w:val="0"/>
-                <w:numId w:val="11"/>
+                <w:numId w:val="10"/>
               </w:numPr>
               <w:rPr/>
             </w:pPr>
-            <w:hyperlink r:id="rId15">
+            <w:hyperlink r:id="rId16">
               <w:r>
                 <w:rPr>
                   <w:rStyle w:val="Hyperlink"/>
@@ -9401,11 +9451,11 @@
               <w:pStyle w:val="ListParagraph"/>
               <w:numPr>
                 <w:ilvl w:val="0"/>
-                <w:numId w:val="11"/>
+                <w:numId w:val="10"/>
               </w:numPr>
               <w:rPr/>
             </w:pPr>
-            <w:hyperlink r:id="rId16">
+            <w:hyperlink r:id="rId17">
               <w:r>
                 <w:rPr>
                   <w:rStyle w:val="Hyperlink"/>
@@ -9419,11 +9469,11 @@
               <w:pStyle w:val="ListParagraph"/>
               <w:numPr>
                 <w:ilvl w:val="0"/>
-                <w:numId w:val="11"/>
+                <w:numId w:val="10"/>
               </w:numPr>
               <w:rPr/>
             </w:pPr>
-            <w:hyperlink r:id="rId17">
+            <w:hyperlink r:id="rId18">
               <w:r>
                 <w:rPr>
                   <w:rStyle w:val="Hyperlink"/>
@@ -9437,11 +9487,11 @@
               <w:pStyle w:val="ListParagraph"/>
               <w:numPr>
                 <w:ilvl w:val="0"/>
-                <w:numId w:val="11"/>
+                <w:numId w:val="10"/>
               </w:numPr>
               <w:rPr/>
             </w:pPr>
-            <w:hyperlink r:id="rId18">
+            <w:hyperlink r:id="rId19">
               <w:r>
                 <w:rPr>
                   <w:rStyle w:val="Hyperlink"/>
@@ -9455,11 +9505,11 @@
               <w:pStyle w:val="ListParagraph"/>
               <w:numPr>
                 <w:ilvl w:val="0"/>
-                <w:numId w:val="11"/>
+                <w:numId w:val="10"/>
               </w:numPr>
               <w:rPr/>
             </w:pPr>
-            <w:hyperlink r:id="rId19">
+            <w:hyperlink r:id="rId20">
               <w:r>
                 <w:rPr>
                   <w:rStyle w:val="Hyperlink"/>
@@ -9473,11 +9523,11 @@
               <w:pStyle w:val="ListParagraph"/>
               <w:numPr>
                 <w:ilvl w:val="0"/>
-                <w:numId w:val="11"/>
+                <w:numId w:val="10"/>
               </w:numPr>
               <w:rPr/>
             </w:pPr>
-            <w:hyperlink r:id="rId20">
+            <w:hyperlink r:id="rId21">
               <w:r>
                 <w:rPr>
                   <w:rStyle w:val="Hyperlink"/>
@@ -9501,11 +9551,11 @@
               <w:pStyle w:val="ListParagraph"/>
               <w:numPr>
                 <w:ilvl w:val="0"/>
-                <w:numId w:val="15"/>
+                <w:numId w:val="14"/>
               </w:numPr>
               <w:rPr/>
             </w:pPr>
-            <w:hyperlink r:id="rId21">
+            <w:hyperlink r:id="rId22">
               <w:r>
                 <w:rPr>
                   <w:rStyle w:val="Hyperlink"/>
@@ -9704,7 +9754,7 @@
               <w:pStyle w:val="ListParagraph"/>
               <w:numPr>
                 <w:ilvl w:val="0"/>
-                <w:numId w:val="15"/>
+                <w:numId w:val="14"/>
               </w:numPr>
               <w:rPr>
                 <w:rStyle w:val="IntenseEmphasis"/>
@@ -10355,6 +10405,7 @@
                       <w:kern w:val="0"/>
                       <w:lang w:val="en-AU" w:bidi="ar-SA"/>
                     </w:rPr>
+                    <w:t>Aquamarine</w:t>
                   </w:r>
                 </w:p>
               </w:tc>
@@ -10376,6 +10427,7 @@
                   </w:pPr>
                   <w:r>
                     <w:rPr/>
+                    <w:t>127, 255, 253</w:t>
                   </w:r>
                 </w:p>
               </w:tc>
@@ -10397,6 +10449,7 @@
                   </w:pPr>
                   <w:r>
                     <w:rPr/>
+                    <w:t>#7FFFD4</w:t>
                   </w:r>
                 </w:p>
               </w:tc>
@@ -10404,6 +10457,7 @@
                 <w:tcPr>
                   <w:tcW w:w="1031" w:type="dxa"/>
                   <w:tcBorders/>
+                  <w:shd w:fill="7FFFD4" w:val="clear"/>
                 </w:tcPr>
                 <w:p>
                   <w:pPr>
@@ -10450,6 +10504,14 @@
                       <w:kern w:val="0"/>
                       <w:lang w:val="en-AU" w:bidi="ar-SA"/>
                     </w:rPr>
+                    <w:t>‍</w:t>
+                  </w:r>
+                  <w:r>
+                    <w:rPr>
+                      <w:kern w:val="0"/>
+                      <w:lang w:val="en-AU" w:bidi="ar-SA"/>
+                    </w:rPr>
+                    <w:t>Dark Green Moss</w:t>
                   </w:r>
                 </w:p>
               </w:tc>
@@ -10471,6 +10533,7 @@
                   </w:pPr>
                   <w:r>
                     <w:rPr/>
+                    <w:t>62, 86, 34</w:t>
                   </w:r>
                 </w:p>
               </w:tc>
@@ -10491,7 +10554,10 @@
                     </w:rPr>
                   </w:pPr>
                   <w:r>
-                    <w:rPr/>
+                    <w:rPr>
+                      <w:rStyle w:val="CodeInline"/>
+                    </w:rPr>
+                    <w:t>#3E5622</w:t>
                   </w:r>
                 </w:p>
               </w:tc>
@@ -10499,6 +10565,7 @@
                 <w:tcPr>
                   <w:tcW w:w="1031" w:type="dxa"/>
                   <w:tcBorders/>
+                  <w:shd w:fill="3E5622" w:val="clear"/>
                 </w:tcPr>
                 <w:p>
                   <w:pPr>
@@ -10545,6 +10612,14 @@
                       <w:kern w:val="0"/>
                       <w:lang w:val="en-AU" w:bidi="ar-SA"/>
                     </w:rPr>
+                    <w:t>‍</w:t>
+                  </w:r>
+                  <w:r>
+                    <w:rPr>
+                      <w:kern w:val="0"/>
+                      <w:lang w:val="en-AU" w:bidi="ar-SA"/>
+                    </w:rPr>
+                    <w:t>Persian Orange</w:t>
                   </w:r>
                 </w:p>
               </w:tc>
@@ -10565,7 +10640,10 @@
                     </w:rPr>
                   </w:pPr>
                   <w:r>
-                    <w:rPr/>
+                    <w:rPr>
+                      <w:rStyle w:val="CodeInline"/>
+                    </w:rPr>
+                    <w:t>202, 137, 95</w:t>
                   </w:r>
                 </w:p>
               </w:tc>
@@ -10586,7 +10664,10 @@
                     </w:rPr>
                   </w:pPr>
                   <w:r>
-                    <w:rPr/>
+                    <w:rPr>
+                      <w:rStyle w:val="CodeInline"/>
+                    </w:rPr>
+                    <w:t>#CA895F</w:t>
                   </w:r>
                 </w:p>
               </w:tc>
@@ -10594,6 +10675,7 @@
                 <w:tcPr>
                   <w:tcW w:w="1031" w:type="dxa"/>
                   <w:tcBorders/>
+                  <w:shd w:fill="CA895F" w:val="clear"/>
                 </w:tcPr>
                 <w:p>
                   <w:pPr>
@@ -10640,6 +10722,14 @@
                       <w:kern w:val="0"/>
                       <w:lang w:val="en-AU" w:bidi="ar-SA"/>
                     </w:rPr>
+                    <w:t>‍</w:t>
+                  </w:r>
+                  <w:r>
+                    <w:rPr>
+                      <w:kern w:val="0"/>
+                      <w:lang w:val="en-AU" w:bidi="ar-SA"/>
+                    </w:rPr>
+                    <w:t>Redwood</w:t>
                   </w:r>
                 </w:p>
               </w:tc>
@@ -10660,7 +10750,10 @@
                     </w:rPr>
                   </w:pPr>
                   <w:r>
-                    <w:rPr/>
+                    <w:rPr>
+                      <w:rStyle w:val="CodeInline"/>
+                    </w:rPr>
+                    <w:t>161, 94, 23</w:t>
                   </w:r>
                 </w:p>
               </w:tc>
@@ -10682,6 +10775,7 @@
                   </w:pPr>
                   <w:r>
                     <w:rPr/>
+                    <w:t>#A15E49</w:t>
                   </w:r>
                 </w:p>
               </w:tc>
@@ -10689,6 +10783,7 @@
                 <w:tcPr>
                   <w:tcW w:w="1031" w:type="dxa"/>
                   <w:tcBorders/>
+                  <w:shd w:fill="A15E49" w:val="clear"/>
                 </w:tcPr>
                 <w:p>
                   <w:pPr>
@@ -10854,7 +10949,7 @@
               <w:pStyle w:val="ListParagraph"/>
               <w:numPr>
                 <w:ilvl w:val="0"/>
-                <w:numId w:val="11"/>
+                <w:numId w:val="10"/>
               </w:numPr>
               <w:rPr/>
             </w:pPr>
@@ -10908,7 +11003,7 @@
               <w:pStyle w:val="ListParagraph"/>
               <w:numPr>
                 <w:ilvl w:val="0"/>
-                <w:numId w:val="11"/>
+                <w:numId w:val="10"/>
               </w:numPr>
               <w:rPr>
                 <w:color w:themeColor="accent2" w:val="C0504D"/>
@@ -10952,7 +11047,7 @@
               <w:pStyle w:val="Normal"/>
               <w:numPr>
                 <w:ilvl w:val="1"/>
-                <w:numId w:val="12"/>
+                <w:numId w:val="11"/>
               </w:numPr>
               <w:rPr>
                 <w:i/>
@@ -10973,7 +11068,7 @@
               <w:pStyle w:val="Normal"/>
               <w:numPr>
                 <w:ilvl w:val="1"/>
-                <w:numId w:val="12"/>
+                <w:numId w:val="11"/>
               </w:numPr>
               <w:rPr>
                 <w:i/>
@@ -10994,7 +11089,7 @@
               <w:pStyle w:val="Normal"/>
               <w:numPr>
                 <w:ilvl w:val="1"/>
-                <w:numId w:val="12"/>
+                <w:numId w:val="11"/>
               </w:numPr>
               <w:rPr>
                 <w:i/>
@@ -11015,7 +11110,7 @@
               <w:pStyle w:val="Normal"/>
               <w:numPr>
                 <w:ilvl w:val="1"/>
-                <w:numId w:val="12"/>
+                <w:numId w:val="11"/>
               </w:numPr>
               <w:rPr>
                 <w:i/>
@@ -11036,7 +11131,7 @@
               <w:pStyle w:val="Normal"/>
               <w:numPr>
                 <w:ilvl w:val="1"/>
-                <w:numId w:val="12"/>
+                <w:numId w:val="11"/>
               </w:numPr>
               <w:rPr>
                 <w:i/>
@@ -11057,7 +11152,7 @@
               <w:pStyle w:val="Normal"/>
               <w:numPr>
                 <w:ilvl w:val="1"/>
-                <w:numId w:val="12"/>
+                <w:numId w:val="11"/>
               </w:numPr>
               <w:rPr>
                 <w:i/>
@@ -11082,7 +11177,7 @@
               <w:rPr/>
               <w:t xml:space="preserve">During this process you may use the </w:t>
             </w:r>
-            <w:hyperlink r:id="rId22">
+            <w:hyperlink r:id="rId23">
               <w:r>
                 <w:rPr>
                   <w:rStyle w:val="Hyperlink"/>
@@ -11219,7 +11314,7 @@
               <w:pStyle w:val="Normal"/>
               <w:rPr/>
             </w:pPr>
-            <w:hyperlink r:id="rId23">
+            <w:hyperlink r:id="rId24">
               <w:r>
                 <w:rPr>
                   <w:rStyle w:val="Hyperlink"/>
@@ -11523,7 +11618,7 @@
               <w:pStyle w:val="Normal"/>
               <w:numPr>
                 <w:ilvl w:val="0"/>
-                <w:numId w:val="4"/>
+                <w:numId w:val="3"/>
               </w:numPr>
               <w:spacing w:lineRule="auto" w:line="312"/>
               <w:textAlignment w:val="baseline"/>
@@ -11539,7 +11634,7 @@
               <w:pStyle w:val="Normal"/>
               <w:numPr>
                 <w:ilvl w:val="0"/>
-                <w:numId w:val="4"/>
+                <w:numId w:val="3"/>
               </w:numPr>
               <w:spacing w:lineRule="auto" w:line="312"/>
               <w:textAlignment w:val="baseline"/>
@@ -11578,7 +11673,7 @@
               <w:pStyle w:val="Normal"/>
               <w:numPr>
                 <w:ilvl w:val="0"/>
-                <w:numId w:val="4"/>
+                <w:numId w:val="3"/>
               </w:numPr>
               <w:spacing w:lineRule="auto" w:line="312"/>
               <w:textAlignment w:val="baseline"/>
@@ -11601,7 +11696,7 @@
               <w:pStyle w:val="Normal"/>
               <w:numPr>
                 <w:ilvl w:val="0"/>
-                <w:numId w:val="4"/>
+                <w:numId w:val="3"/>
               </w:numPr>
               <w:spacing w:lineRule="auto" w:line="312"/>
               <w:textAlignment w:val="baseline"/>
@@ -11624,7 +11719,7 @@
               <w:pStyle w:val="Normal"/>
               <w:numPr>
                 <w:ilvl w:val="0"/>
-                <w:numId w:val="4"/>
+                <w:numId w:val="3"/>
               </w:numPr>
               <w:spacing w:lineRule="auto" w:line="312"/>
               <w:textAlignment w:val="baseline"/>
@@ -11647,7 +11742,7 @@
               <w:pStyle w:val="Normal"/>
               <w:numPr>
                 <w:ilvl w:val="0"/>
-                <w:numId w:val="4"/>
+                <w:numId w:val="3"/>
               </w:numPr>
               <w:spacing w:lineRule="auto" w:line="312"/>
               <w:textAlignment w:val="baseline"/>
@@ -11670,7 +11765,7 @@
               <w:pStyle w:val="Normal"/>
               <w:numPr>
                 <w:ilvl w:val="0"/>
-                <w:numId w:val="4"/>
+                <w:numId w:val="3"/>
               </w:numPr>
               <w:spacing w:lineRule="auto" w:line="312"/>
               <w:textAlignment w:val="baseline"/>
@@ -11693,7 +11788,7 @@
               <w:pStyle w:val="Normal"/>
               <w:numPr>
                 <w:ilvl w:val="0"/>
-                <w:numId w:val="4"/>
+                <w:numId w:val="3"/>
               </w:numPr>
               <w:spacing w:lineRule="auto" w:line="312"/>
               <w:textAlignment w:val="baseline"/>
@@ -11713,7 +11808,7 @@
               <w:pStyle w:val="Normal"/>
               <w:numPr>
                 <w:ilvl w:val="0"/>
-                <w:numId w:val="4"/>
+                <w:numId w:val="3"/>
               </w:numPr>
               <w:spacing w:lineRule="auto" w:line="312"/>
               <w:textAlignment w:val="baseline"/>
@@ -11860,7 +11955,7 @@
         <w:pStyle w:val="Normal"/>
         <w:numPr>
           <w:ilvl w:val="0"/>
-          <w:numId w:val="5"/>
+          <w:numId w:val="4"/>
         </w:numPr>
         <w:textAlignment w:val="baseline"/>
         <w:rPr>
@@ -11870,7 +11965,7 @@
           <w:u w:val="none"/>
         </w:rPr>
       </w:pPr>
-      <w:hyperlink r:id="rId24">
+      <w:hyperlink r:id="rId25">
         <w:r>
           <w:rPr>
             <w:rStyle w:val="Hyperlink"/>
@@ -11923,14 +12018,14 @@
         <w:pStyle w:val="Normal"/>
         <w:numPr>
           <w:ilvl w:val="0"/>
-          <w:numId w:val="5"/>
+          <w:numId w:val="4"/>
         </w:numPr>
         <w:textAlignment w:val="baseline"/>
         <w:rPr>
           <w:szCs w:val="22"/>
         </w:rPr>
       </w:pPr>
-      <w:hyperlink r:id="rId25">
+      <w:hyperlink r:id="rId26">
         <w:r>
           <w:rPr>
             <w:rStyle w:val="Hyperlink"/>
@@ -12077,7 +12172,7 @@
         <w:pStyle w:val="ListParagraph"/>
         <w:numPr>
           <w:ilvl w:val="0"/>
-          <w:numId w:val="10"/>
+          <w:numId w:val="9"/>
         </w:numPr>
         <w:rPr/>
       </w:pPr>
@@ -12091,7 +12186,7 @@
         <w:pStyle w:val="ListParagraph"/>
         <w:numPr>
           <w:ilvl w:val="0"/>
-          <w:numId w:val="10"/>
+          <w:numId w:val="9"/>
         </w:numPr>
         <w:rPr/>
       </w:pPr>
@@ -12105,7 +12200,7 @@
         <w:pStyle w:val="ListParagraph"/>
         <w:numPr>
           <w:ilvl w:val="0"/>
-          <w:numId w:val="10"/>
+          <w:numId w:val="9"/>
         </w:numPr>
         <w:rPr/>
       </w:pPr>
@@ -12119,7 +12214,7 @@
         <w:pStyle w:val="ListParagraph"/>
         <w:numPr>
           <w:ilvl w:val="0"/>
-          <w:numId w:val="10"/>
+          <w:numId w:val="9"/>
         </w:numPr>
         <w:rPr/>
       </w:pPr>
@@ -12811,11 +12906,11 @@
           <wp:inline distT="0" distB="0" distL="0" distR="0" wp14:anchorId="6BD1A762">
             <wp:extent cx="6489700" cy="3200400"/>
             <wp:effectExtent l="0" t="0" r="6350" b="0"/>
-            <wp:docPr id="7" name="Diagram7"/>
+            <wp:docPr id="8" name="Diagram8"/>
             <wp:cNvGraphicFramePr/>
             <a:graphic xmlns:a="http://schemas.openxmlformats.org/drawingml/2006/main">
               <a:graphicData uri="http://schemas.openxmlformats.org/drawingml/2006/diagram">
-                <dgm:relIds xmlns:dgm="http://schemas.openxmlformats.org/drawingml/2006/diagram" xmlns:r="http://schemas.openxmlformats.org/officeDocument/2006/relationships" r:dm="rId26" r:lo="rId27" r:qs="rId28" r:cs="rId29"/>
+                <dgm:relIds xmlns:dgm="http://schemas.openxmlformats.org/drawingml/2006/diagram" xmlns:r="http://schemas.openxmlformats.org/officeDocument/2006/relationships" r:dm="rId27" r:lo="rId28" r:qs="rId29" r:cs="rId30"/>
               </a:graphicData>
             </a:graphic>
           </wp:inline>
@@ -12867,11 +12962,11 @@
         <w:pStyle w:val="ListParagraph"/>
         <w:numPr>
           <w:ilvl w:val="0"/>
-          <w:numId w:val="5"/>
+          <w:numId w:val="4"/>
         </w:numPr>
         <w:rPr/>
       </w:pPr>
-      <w:hyperlink r:id="rId31">
+      <w:hyperlink r:id="rId32">
         <w:r>
           <w:rPr>
             <w:rStyle w:val="Hyperlink"/>
@@ -12885,11 +12980,11 @@
         <w:pStyle w:val="ListParagraph"/>
         <w:numPr>
           <w:ilvl w:val="0"/>
-          <w:numId w:val="5"/>
+          <w:numId w:val="4"/>
         </w:numPr>
         <w:rPr/>
       </w:pPr>
-      <w:hyperlink r:id="rId32">
+      <w:hyperlink r:id="rId33">
         <w:r>
           <w:rPr>
             <w:rStyle w:val="Hyperlink"/>
@@ -12903,11 +12998,11 @@
         <w:pStyle w:val="ListParagraph"/>
         <w:numPr>
           <w:ilvl w:val="0"/>
-          <w:numId w:val="5"/>
+          <w:numId w:val="4"/>
         </w:numPr>
         <w:rPr/>
       </w:pPr>
-      <w:hyperlink r:id="rId33">
+      <w:hyperlink r:id="rId34">
         <w:r>
           <w:rPr>
             <w:rStyle w:val="Hyperlink"/>
@@ -12921,11 +13016,11 @@
         <w:pStyle w:val="ListParagraph"/>
         <w:numPr>
           <w:ilvl w:val="0"/>
-          <w:numId w:val="5"/>
+          <w:numId w:val="4"/>
         </w:numPr>
         <w:rPr/>
       </w:pPr>
-      <w:hyperlink r:id="rId34">
+      <w:hyperlink r:id="rId35">
         <w:r>
           <w:rPr>
             <w:rStyle w:val="Hyperlink"/>
@@ -12939,11 +13034,11 @@
         <w:pStyle w:val="ListParagraph"/>
         <w:numPr>
           <w:ilvl w:val="0"/>
-          <w:numId w:val="5"/>
+          <w:numId w:val="4"/>
         </w:numPr>
         <w:rPr/>
       </w:pPr>
-      <w:hyperlink r:id="rId35">
+      <w:hyperlink r:id="rId36">
         <w:r>
           <w:rPr>
             <w:rStyle w:val="Hyperlink"/>
@@ -12961,7 +13056,7 @@
         <w:rPr/>
         <w:t xml:space="preserve">Also check </w:t>
       </w:r>
-      <w:hyperlink r:id="rId36">
+      <w:hyperlink r:id="rId37">
         <w:r>
           <w:rPr>
             <w:rStyle w:val="Hyperlink"/>
@@ -13650,7 +13745,7 @@
         <w:pStyle w:val="Normal"/>
         <w:rPr/>
       </w:pPr>
-      <w:hyperlink r:id="rId37">
+      <w:hyperlink r:id="rId38">
         <w:r>
           <w:rPr>
             <w:rStyle w:val="Hyperlink"/>
@@ -13761,7 +13856,7 @@
         <w:pStyle w:val="ListParagraph"/>
         <w:numPr>
           <w:ilvl w:val="0"/>
-          <w:numId w:val="11"/>
+          <w:numId w:val="10"/>
         </w:numPr>
         <w:tabs>
           <w:tab w:val="clear" w:pos="720"/>
@@ -13769,7 +13864,7 @@
         </w:tabs>
         <w:rPr/>
       </w:pPr>
-      <w:hyperlink r:id="rId38">
+      <w:hyperlink r:id="rId39">
         <w:r>
           <w:rPr>
             <w:rStyle w:val="Hyperlink"/>
@@ -13783,7 +13878,7 @@
         <w:pStyle w:val="ListParagraph"/>
         <w:numPr>
           <w:ilvl w:val="0"/>
-          <w:numId w:val="11"/>
+          <w:numId w:val="10"/>
         </w:numPr>
         <w:tabs>
           <w:tab w:val="clear" w:pos="720"/>
@@ -13791,7 +13886,7 @@
         </w:tabs>
         <w:rPr/>
       </w:pPr>
-      <w:hyperlink r:id="rId39">
+      <w:hyperlink r:id="rId40">
         <w:r>
           <w:rPr>
             <w:rStyle w:val="Hyperlink"/>
@@ -13805,7 +13900,7 @@
         <w:pStyle w:val="ListParagraph"/>
         <w:numPr>
           <w:ilvl w:val="0"/>
-          <w:numId w:val="11"/>
+          <w:numId w:val="10"/>
         </w:numPr>
         <w:tabs>
           <w:tab w:val="clear" w:pos="720"/>
@@ -13813,7 +13908,7 @@
         </w:tabs>
         <w:rPr/>
       </w:pPr>
-      <w:hyperlink r:id="rId40">
+      <w:hyperlink r:id="rId41">
         <w:r>
           <w:rPr>
             <w:rStyle w:val="Hyperlink"/>
@@ -13850,12 +13945,12 @@
       </w:r>
     </w:p>
     <w:sectPr>
-      <w:headerReference w:type="even" r:id="rId41"/>
-      <w:headerReference w:type="default" r:id="rId42"/>
-      <w:headerReference w:type="first" r:id="rId43"/>
-      <w:footerReference w:type="even" r:id="rId44"/>
-      <w:footerReference w:type="default" r:id="rId45"/>
-      <w:footerReference w:type="first" r:id="rId46"/>
+      <w:headerReference w:type="even" r:id="rId42"/>
+      <w:headerReference w:type="default" r:id="rId43"/>
+      <w:headerReference w:type="first" r:id="rId44"/>
+      <w:footerReference w:type="even" r:id="rId45"/>
+      <w:footerReference w:type="default" r:id="rId46"/>
+      <w:footerReference w:type="first" r:id="rId47"/>
       <w:type w:val="nextPage"/>
       <w:pgSz w:w="11906" w:h="16838"/>
       <w:pgMar w:left="851" w:right="851" w:gutter="0" w:header="567" w:top="851" w:footer="342" w:bottom="851"/>
@@ -13901,9 +13996,9 @@
       <w:tblLook w:val="04a0" w:noHBand="0" w:noVBand="1" w:firstColumn="1" w:lastRow="0" w:lastColumn="0" w:firstRow="1"/>
     </w:tblPr>
     <w:tblGrid>
-      <w:gridCol w:w="1474"/>
+      <w:gridCol w:w="1472"/>
       <w:gridCol w:w="5924"/>
-      <w:gridCol w:w="538"/>
+      <w:gridCol w:w="540"/>
       <w:gridCol w:w="2884"/>
     </w:tblGrid>
     <w:tr>
@@ -13912,7 +14007,7 @@
       </w:trPr>
       <w:tc>
         <w:tcPr>
-          <w:tcW w:w="1474" w:type="dxa"/>
+          <w:tcW w:w="1472" w:type="dxa"/>
           <w:tcBorders>
             <w:left w:val="nil"/>
             <w:bottom w:val="nil"/>
@@ -13985,7 +14080,7 @@
       </w:tc>
       <w:tc>
         <w:tcPr>
-          <w:tcW w:w="3422" w:type="dxa"/>
+          <w:tcW w:w="3424" w:type="dxa"/>
           <w:gridSpan w:val="2"/>
           <w:tcBorders>
             <w:left w:val="nil"/>
@@ -14435,9 +14530,9 @@
       <w:tblLook w:val="04a0" w:noHBand="0" w:noVBand="1" w:firstColumn="1" w:lastRow="0" w:lastColumn="0" w:firstRow="1"/>
     </w:tblPr>
     <w:tblGrid>
-      <w:gridCol w:w="1474"/>
+      <w:gridCol w:w="1472"/>
       <w:gridCol w:w="5924"/>
-      <w:gridCol w:w="538"/>
+      <w:gridCol w:w="540"/>
       <w:gridCol w:w="2884"/>
     </w:tblGrid>
     <w:tr>
@@ -14446,7 +14541,7 @@
       </w:trPr>
       <w:tc>
         <w:tcPr>
-          <w:tcW w:w="1474" w:type="dxa"/>
+          <w:tcW w:w="1472" w:type="dxa"/>
           <w:tcBorders>
             <w:left w:val="nil"/>
             <w:bottom w:val="nil"/>
@@ -14519,7 +14614,7 @@
       </w:tc>
       <w:tc>
         <w:tcPr>
-          <w:tcW w:w="3422" w:type="dxa"/>
+          <w:tcW w:w="3424" w:type="dxa"/>
           <w:gridSpan w:val="2"/>
           <w:tcBorders>
             <w:left w:val="nil"/>
@@ -14986,8 +15081,8 @@
     <w:tblGrid>
       <w:gridCol w:w="3401"/>
       <w:gridCol w:w="1419"/>
-      <w:gridCol w:w="1131"/>
-      <w:gridCol w:w="4253"/>
+      <w:gridCol w:w="1129"/>
+      <w:gridCol w:w="4255"/>
     </w:tblGrid>
     <w:tr>
       <w:trPr>
@@ -15017,7 +15112,7 @@
               <wp:inline distT="0" distB="0" distL="0" distR="0">
                 <wp:extent cx="2090420" cy="375920"/>
                 <wp:effectExtent l="0" t="0" r="0" b="0"/>
-                <wp:docPr id="8" name="Picture 3" descr=""/>
+                <wp:docPr id="9" name="Picture 3" descr=""/>
                 <wp:cNvGraphicFramePr>
                   <a:graphicFrameLocks xmlns:a="http://schemas.openxmlformats.org/drawingml/2006/main" noChangeAspect="1"/>
                 </wp:cNvGraphicFramePr>
@@ -15025,7 +15120,7 @@
                   <a:graphicData uri="http://schemas.openxmlformats.org/drawingml/2006/picture">
                     <pic:pic xmlns:pic="http://schemas.openxmlformats.org/drawingml/2006/picture">
                       <pic:nvPicPr>
-                        <pic:cNvPr id="8" name="Picture 3" descr=""/>
+                        <pic:cNvPr id="9" name="Picture 3" descr=""/>
                         <pic:cNvPicPr>
                           <a:picLocks noChangeAspect="1" noChangeArrowheads="1"/>
                         </pic:cNvPicPr>
@@ -15055,7 +15150,7 @@
       </w:tc>
       <w:tc>
         <w:tcPr>
-          <w:tcW w:w="2550" w:type="dxa"/>
+          <w:tcW w:w="2548" w:type="dxa"/>
           <w:gridSpan w:val="2"/>
           <w:tcBorders>
             <w:bottom w:val="single" w:sz="4" w:space="0" w:color="000000"/>
@@ -15086,7 +15181,7 @@
       </w:tc>
       <w:tc>
         <w:tcPr>
-          <w:tcW w:w="4253" w:type="dxa"/>
+          <w:tcW w:w="4255" w:type="dxa"/>
           <w:tcBorders>
             <w:bottom w:val="single" w:sz="4" w:space="0" w:color="000000"/>
           </w:tcBorders>
@@ -15449,8 +15544,8 @@
     <w:tblGrid>
       <w:gridCol w:w="3401"/>
       <w:gridCol w:w="1419"/>
-      <w:gridCol w:w="1131"/>
-      <w:gridCol w:w="4253"/>
+      <w:gridCol w:w="1129"/>
+      <w:gridCol w:w="4255"/>
     </w:tblGrid>
     <w:tr>
       <w:trPr>
@@ -15480,7 +15575,7 @@
               <wp:inline distT="0" distB="0" distL="0" distR="0">
                 <wp:extent cx="2090420" cy="375920"/>
                 <wp:effectExtent l="0" t="0" r="0" b="0"/>
-                <wp:docPr id="9" name="Picture 3" descr=""/>
+                <wp:docPr id="10" name="Picture 3" descr=""/>
                 <wp:cNvGraphicFramePr>
                   <a:graphicFrameLocks xmlns:a="http://schemas.openxmlformats.org/drawingml/2006/main" noChangeAspect="1"/>
                 </wp:cNvGraphicFramePr>
@@ -15488,7 +15583,7 @@
                   <a:graphicData uri="http://schemas.openxmlformats.org/drawingml/2006/picture">
                     <pic:pic xmlns:pic="http://schemas.openxmlformats.org/drawingml/2006/picture">
                       <pic:nvPicPr>
-                        <pic:cNvPr id="9" name="Picture 3" descr=""/>
+                        <pic:cNvPr id="10" name="Picture 3" descr=""/>
                         <pic:cNvPicPr>
                           <a:picLocks noChangeAspect="1" noChangeArrowheads="1"/>
                         </pic:cNvPicPr>
@@ -15518,7 +15613,7 @@
       </w:tc>
       <w:tc>
         <w:tcPr>
-          <w:tcW w:w="2550" w:type="dxa"/>
+          <w:tcW w:w="2548" w:type="dxa"/>
           <w:gridSpan w:val="2"/>
           <w:tcBorders>
             <w:bottom w:val="single" w:sz="4" w:space="0" w:color="000000"/>
@@ -15549,7 +15644,7 @@
       </w:tc>
       <w:tc>
         <w:tcPr>
-          <w:tcW w:w="4253" w:type="dxa"/>
+          <w:tcW w:w="4255" w:type="dxa"/>
           <w:tcBorders>
             <w:bottom w:val="single" w:sz="4" w:space="0" w:color="000000"/>
           </w:tcBorders>
@@ -15898,120 +15993,147 @@
   <w:abstractNum w:abstractNumId="1">
     <w:lvl w:ilvl="0">
       <w:start w:val="1"/>
-      <w:numFmt w:val="lowerLetter"/>
-      <w:lvlText w:val="%1."/>
+      <w:numFmt w:val="bullet"/>
+      <w:lvlText w:val=""/>
       <w:lvlJc w:val="left"/>
       <w:pPr>
         <w:tabs>
-          <w:tab w:val="num" w:pos="0"/>
+          <w:tab w:val="num" w:pos="720"/>
         </w:tabs>
         <w:ind w:left="720" w:hanging="360"/>
       </w:pPr>
-      <w:rPr/>
+      <w:rPr>
+        <w:rFonts w:ascii="Symbol" w:hAnsi="Symbol" w:cs="Symbol" w:hint="default"/>
+        <w:sz w:val="20"/>
+      </w:rPr>
     </w:lvl>
     <w:lvl w:ilvl="1">
       <w:start w:val="1"/>
-      <w:numFmt w:val="lowerLetter"/>
-      <w:lvlText w:val="%2."/>
+      <w:numFmt w:val="bullet"/>
+      <w:lvlText w:val=""/>
       <w:lvlJc w:val="left"/>
       <w:pPr>
         <w:tabs>
-          <w:tab w:val="num" w:pos="0"/>
+          <w:tab w:val="num" w:pos="1440"/>
         </w:tabs>
         <w:ind w:left="1440" w:hanging="360"/>
       </w:pPr>
-      <w:rPr/>
+      <w:rPr>
+        <w:rFonts w:ascii="Symbol" w:hAnsi="Symbol" w:cs="Symbol" w:hint="default"/>
+        <w:sz w:val="20"/>
+      </w:rPr>
     </w:lvl>
     <w:lvl w:ilvl="2">
       <w:start w:val="1"/>
-      <w:numFmt w:val="lowerRoman"/>
-      <w:lvlText w:val="%3."/>
-      <w:lvlJc w:val="right"/>
+      <w:numFmt w:val="bullet"/>
+      <w:lvlText w:val=""/>
+      <w:lvlJc w:val="left"/>
       <w:pPr>
         <w:tabs>
-          <w:tab w:val="num" w:pos="0"/>
+          <w:tab w:val="num" w:pos="2160"/>
         </w:tabs>
-        <w:ind w:left="2160" w:hanging="180"/>
+        <w:ind w:left="2160" w:hanging="360"/>
       </w:pPr>
-      <w:rPr/>
+      <w:rPr>
+        <w:rFonts w:ascii="Symbol" w:hAnsi="Symbol" w:cs="Symbol" w:hint="default"/>
+        <w:sz w:val="20"/>
+      </w:rPr>
     </w:lvl>
     <w:lvl w:ilvl="3">
       <w:start w:val="1"/>
-      <w:numFmt w:val="decimal"/>
-      <w:lvlText w:val="%4."/>
+      <w:numFmt w:val="bullet"/>
+      <w:lvlText w:val=""/>
       <w:lvlJc w:val="left"/>
       <w:pPr>
         <w:tabs>
-          <w:tab w:val="num" w:pos="0"/>
+          <w:tab w:val="num" w:pos="2880"/>
         </w:tabs>
         <w:ind w:left="2880" w:hanging="360"/>
       </w:pPr>
-      <w:rPr/>
+      <w:rPr>
+        <w:rFonts w:ascii="Symbol" w:hAnsi="Symbol" w:cs="Symbol" w:hint="default"/>
+        <w:sz w:val="20"/>
+      </w:rPr>
     </w:lvl>
     <w:lvl w:ilvl="4">
       <w:start w:val="1"/>
-      <w:numFmt w:val="lowerLetter"/>
-      <w:lvlText w:val="%5."/>
+      <w:numFmt w:val="bullet"/>
+      <w:lvlText w:val=""/>
       <w:lvlJc w:val="left"/>
       <w:pPr>
         <w:tabs>
-          <w:tab w:val="num" w:pos="0"/>
+          <w:tab w:val="num" w:pos="3600"/>
         </w:tabs>
         <w:ind w:left="3600" w:hanging="360"/>
       </w:pPr>
-      <w:rPr/>
+      <w:rPr>
+        <w:rFonts w:ascii="Symbol" w:hAnsi="Symbol" w:cs="Symbol" w:hint="default"/>
+        <w:sz w:val="20"/>
+      </w:rPr>
     </w:lvl>
     <w:lvl w:ilvl="5">
       <w:start w:val="1"/>
-      <w:numFmt w:val="lowerRoman"/>
-      <w:lvlText w:val="%6."/>
-      <w:lvlJc w:val="right"/>
+      <w:numFmt w:val="bullet"/>
+      <w:lvlText w:val=""/>
+      <w:lvlJc w:val="left"/>
       <w:pPr>
         <w:tabs>
-          <w:tab w:val="num" w:pos="0"/>
+          <w:tab w:val="num" w:pos="4320"/>
         </w:tabs>
-        <w:ind w:left="4320" w:hanging="180"/>
+        <w:ind w:left="4320" w:hanging="360"/>
       </w:pPr>
-      <w:rPr/>
+      <w:rPr>
+        <w:rFonts w:ascii="Symbol" w:hAnsi="Symbol" w:cs="Symbol" w:hint="default"/>
+        <w:sz w:val="20"/>
+      </w:rPr>
     </w:lvl>
     <w:lvl w:ilvl="6">
       <w:start w:val="1"/>
-      <w:numFmt w:val="decimal"/>
-      <w:lvlText w:val="%7."/>
+      <w:numFmt w:val="bullet"/>
+      <w:lvlText w:val=""/>
       <w:lvlJc w:val="left"/>
       <w:pPr>
         <w:tabs>
-          <w:tab w:val="num" w:pos="0"/>
+          <w:tab w:val="num" w:pos="5040"/>
         </w:tabs>
         <w:ind w:left="5040" w:hanging="360"/>
       </w:pPr>
-      <w:rPr/>
+      <w:rPr>
+        <w:rFonts w:ascii="Symbol" w:hAnsi="Symbol" w:cs="Symbol" w:hint="default"/>
+        <w:sz w:val="20"/>
+      </w:rPr>
     </w:lvl>
     <w:lvl w:ilvl="7">
       <w:start w:val="1"/>
-      <w:numFmt w:val="lowerLetter"/>
-      <w:lvlText w:val="%8."/>
+      <w:numFmt w:val="bullet"/>
+      <w:lvlText w:val=""/>
       <w:lvlJc w:val="left"/>
       <w:pPr>
         <w:tabs>
-          <w:tab w:val="num" w:pos="0"/>
+          <w:tab w:val="num" w:pos="5760"/>
         </w:tabs>
         <w:ind w:left="5760" w:hanging="360"/>
       </w:pPr>
-      <w:rPr/>
+      <w:rPr>
+        <w:rFonts w:ascii="Symbol" w:hAnsi="Symbol" w:cs="Symbol" w:hint="default"/>
+        <w:sz w:val="20"/>
+      </w:rPr>
     </w:lvl>
     <w:lvl w:ilvl="8">
       <w:start w:val="1"/>
-      <w:numFmt w:val="lowerRoman"/>
-      <w:lvlText w:val="%9."/>
-      <w:lvlJc w:val="right"/>
+      <w:numFmt w:val="bullet"/>
+      <w:lvlText w:val=""/>
+      <w:lvlJc w:val="left"/>
       <w:pPr>
         <w:tabs>
-          <w:tab w:val="num" w:pos="0"/>
+          <w:tab w:val="num" w:pos="6480"/>
         </w:tabs>
-        <w:ind w:left="6480" w:hanging="180"/>
+        <w:ind w:left="6480" w:hanging="360"/>
       </w:pPr>
-      <w:rPr/>
+      <w:rPr>
+        <w:rFonts w:ascii="Symbol" w:hAnsi="Symbol" w:cs="Symbol" w:hint="default"/>
+        <w:sz w:val="20"/>
+      </w:rPr>
     </w:lvl>
   </w:abstractNum>
   <w:abstractNum w:abstractNumId="2">
@@ -16314,45 +16436,42 @@
       <w:lvlJc w:val="left"/>
       <w:pPr>
         <w:tabs>
-          <w:tab w:val="num" w:pos="720"/>
+          <w:tab w:val="num" w:pos="0"/>
         </w:tabs>
         <w:ind w:left="720" w:hanging="360"/>
       </w:pPr>
       <w:rPr>
         <w:rFonts w:ascii="Symbol" w:hAnsi="Symbol" w:cs="Symbol" w:hint="default"/>
-        <w:sz w:val="20"/>
       </w:rPr>
     </w:lvl>
     <w:lvl w:ilvl="1">
       <w:start w:val="1"/>
       <w:numFmt w:val="bullet"/>
-      <w:lvlText w:val=""/>
+      <w:lvlText w:val="o"/>
       <w:lvlJc w:val="left"/>
       <w:pPr>
         <w:tabs>
-          <w:tab w:val="num" w:pos="1440"/>
+          <w:tab w:val="num" w:pos="0"/>
         </w:tabs>
         <w:ind w:left="1440" w:hanging="360"/>
       </w:pPr>
       <w:rPr>
-        <w:rFonts w:ascii="Symbol" w:hAnsi="Symbol" w:cs="Symbol" w:hint="default"/>
-        <w:sz w:val="20"/>
+        <w:rFonts w:ascii="Courier New" w:hAnsi="Courier New" w:cs="Courier New" w:hint="default"/>
       </w:rPr>
     </w:lvl>
     <w:lvl w:ilvl="2">
       <w:start w:val="1"/>
       <w:numFmt w:val="bullet"/>
-      <w:lvlText w:val=""/>
+      <w:lvlText w:val=""/>
       <w:lvlJc w:val="left"/>
       <w:pPr>
         <w:tabs>
-          <w:tab w:val="num" w:pos="2160"/>
+          <w:tab w:val="num" w:pos="0"/>
         </w:tabs>
         <w:ind w:left="2160" w:hanging="360"/>
       </w:pPr>
       <w:rPr>
-        <w:rFonts w:ascii="Symbol" w:hAnsi="Symbol" w:cs="Symbol" w:hint="default"/>
-        <w:sz w:val="20"/>
+        <w:rFonts w:ascii="Wingdings" w:hAnsi="Wingdings" w:cs="Wingdings" w:hint="default"/>
       </w:rPr>
     </w:lvl>
     <w:lvl w:ilvl="3">
@@ -16362,45 +16481,42 @@
       <w:lvlJc w:val="left"/>
       <w:pPr>
         <w:tabs>
-          <w:tab w:val="num" w:pos="2880"/>
+          <w:tab w:val="num" w:pos="0"/>
         </w:tabs>
         <w:ind w:left="2880" w:hanging="360"/>
       </w:pPr>
       <w:rPr>
         <w:rFonts w:ascii="Symbol" w:hAnsi="Symbol" w:cs="Symbol" w:hint="default"/>
-        <w:sz w:val="20"/>
       </w:rPr>
     </w:lvl>
     <w:lvl w:ilvl="4">
       <w:start w:val="1"/>
       <w:numFmt w:val="bullet"/>
-      <w:lvlText w:val=""/>
+      <w:lvlText w:val="o"/>
       <w:lvlJc w:val="left"/>
       <w:pPr>
         <w:tabs>
-          <w:tab w:val="num" w:pos="3600"/>
+          <w:tab w:val="num" w:pos="0"/>
         </w:tabs>
         <w:ind w:left="3600" w:hanging="360"/>
       </w:pPr>
       <w:rPr>
-        <w:rFonts w:ascii="Symbol" w:hAnsi="Symbol" w:cs="Symbol" w:hint="default"/>
-        <w:sz w:val="20"/>
+        <w:rFonts w:ascii="Courier New" w:hAnsi="Courier New" w:cs="Courier New" w:hint="default"/>
       </w:rPr>
     </w:lvl>
     <w:lvl w:ilvl="5">
       <w:start w:val="1"/>
       <w:numFmt w:val="bullet"/>
-      <w:lvlText w:val=""/>
+      <w:lvlText w:val=""/>
       <w:lvlJc w:val="left"/>
       <w:pPr>
         <w:tabs>
-          <w:tab w:val="num" w:pos="4320"/>
+          <w:tab w:val="num" w:pos="0"/>
         </w:tabs>
         <w:ind w:left="4320" w:hanging="360"/>
       </w:pPr>
       <w:rPr>
-        <w:rFonts w:ascii="Symbol" w:hAnsi="Symbol" w:cs="Symbol" w:hint="default"/>
-        <w:sz w:val="20"/>
+        <w:rFonts w:ascii="Wingdings" w:hAnsi="Wingdings" w:cs="Wingdings" w:hint="default"/>
       </w:rPr>
     </w:lvl>
     <w:lvl w:ilvl="6">
@@ -16410,45 +16526,42 @@
       <w:lvlJc w:val="left"/>
       <w:pPr>
         <w:tabs>
-          <w:tab w:val="num" w:pos="5040"/>
+          <w:tab w:val="num" w:pos="0"/>
         </w:tabs>
         <w:ind w:left="5040" w:hanging="360"/>
       </w:pPr>
       <w:rPr>
         <w:rFonts w:ascii="Symbol" w:hAnsi="Symbol" w:cs="Symbol" w:hint="default"/>
-        <w:sz w:val="20"/>
       </w:rPr>
     </w:lvl>
     <w:lvl w:ilvl="7">
       <w:start w:val="1"/>
       <w:numFmt w:val="bullet"/>
-      <w:lvlText w:val=""/>
+      <w:lvlText w:val="o"/>
       <w:lvlJc w:val="left"/>
       <w:pPr>
         <w:tabs>
-          <w:tab w:val="num" w:pos="5760"/>
+          <w:tab w:val="num" w:pos="0"/>
         </w:tabs>
         <w:ind w:left="5760" w:hanging="360"/>
       </w:pPr>
       <w:rPr>
-        <w:rFonts w:ascii="Symbol" w:hAnsi="Symbol" w:cs="Symbol" w:hint="default"/>
-        <w:sz w:val="20"/>
+        <w:rFonts w:ascii="Courier New" w:hAnsi="Courier New" w:cs="Courier New" w:hint="default"/>
       </w:rPr>
     </w:lvl>
     <w:lvl w:ilvl="8">
       <w:start w:val="1"/>
       <w:numFmt w:val="bullet"/>
-      <w:lvlText w:val=""/>
+      <w:lvlText w:val=""/>
       <w:lvlJc w:val="left"/>
       <w:pPr>
         <w:tabs>
-          <w:tab w:val="num" w:pos="6480"/>
+          <w:tab w:val="num" w:pos="0"/>
         </w:tabs>
         <w:ind w:left="6480" w:hanging="360"/>
       </w:pPr>
       <w:rPr>
-        <w:rFonts w:ascii="Symbol" w:hAnsi="Symbol" w:cs="Symbol" w:hint="default"/>
-        <w:sz w:val="20"/>
+        <w:rFonts w:ascii="Wingdings" w:hAnsi="Wingdings" w:cs="Wingdings" w:hint="default"/>
       </w:rPr>
     </w:lvl>
   </w:abstractNum>
@@ -16621,9 +16734,9 @@
       </w:rPr>
     </w:lvl>
     <w:lvl w:ilvl="2">
-      <w:start w:val="1"/>
+      <w:start w:val="0"/>
       <w:numFmt w:val="bullet"/>
-      <w:lvlText w:val=""/>
+      <w:lvlText w:val="-"/>
       <w:lvlJc w:val="left"/>
       <w:pPr>
         <w:tabs>
@@ -16632,7 +16745,7 @@
         <w:ind w:left="2160" w:hanging="360"/>
       </w:pPr>
       <w:rPr>
-        <w:rFonts w:ascii="Wingdings" w:hAnsi="Wingdings" w:cs="Wingdings" w:hint="default"/>
+        <w:rFonts w:ascii="Arial" w:hAnsi="Arial" w:cs="Arial" w:hint="default"/>
       </w:rPr>
     </w:lvl>
     <w:lvl w:ilvl="3">
@@ -16758,9 +16871,9 @@
       </w:rPr>
     </w:lvl>
     <w:lvl w:ilvl="2">
-      <w:start w:val="0"/>
+      <w:start w:val="1"/>
       <w:numFmt w:val="bullet"/>
-      <w:lvlText w:val="-"/>
+      <w:lvlText w:val=""/>
       <w:lvlJc w:val="left"/>
       <w:pPr>
         <w:tabs>
@@ -16769,7 +16882,7 @@
         <w:ind w:left="2160" w:hanging="360"/>
       </w:pPr>
       <w:rPr>
-        <w:rFonts w:ascii="Arial" w:hAnsi="Arial" w:cs="Arial" w:hint="default"/>
+        <w:rFonts w:ascii="Wingdings" w:hAnsi="Wingdings" w:cs="Wingdings" w:hint="default"/>
       </w:rPr>
     </w:lvl>
     <w:lvl w:ilvl="3">
@@ -17147,6 +17260,262 @@
         <w:tabs>
           <w:tab w:val="num" w:pos="0"/>
         </w:tabs>
+        <w:ind w:left="1080" w:hanging="360"/>
+      </w:pPr>
+      <w:rPr>
+        <w:rFonts w:ascii="Symbol" w:hAnsi="Symbol" w:cs="Symbol" w:hint="default"/>
+      </w:rPr>
+    </w:lvl>
+    <w:lvl w:ilvl="1">
+      <w:start w:val="1"/>
+      <w:numFmt w:val="bullet"/>
+      <w:lvlText w:val="o"/>
+      <w:lvlJc w:val="left"/>
+      <w:pPr>
+        <w:tabs>
+          <w:tab w:val="num" w:pos="0"/>
+        </w:tabs>
+        <w:ind w:left="1800" w:hanging="360"/>
+      </w:pPr>
+      <w:rPr>
+        <w:rFonts w:ascii="Courier New" w:hAnsi="Courier New" w:cs="Courier New" w:hint="default"/>
+      </w:rPr>
+    </w:lvl>
+    <w:lvl w:ilvl="2">
+      <w:start w:val="1"/>
+      <w:numFmt w:val="bullet"/>
+      <w:lvlText w:val=""/>
+      <w:lvlJc w:val="left"/>
+      <w:pPr>
+        <w:tabs>
+          <w:tab w:val="num" w:pos="0"/>
+        </w:tabs>
+        <w:ind w:left="2520" w:hanging="360"/>
+      </w:pPr>
+      <w:rPr>
+        <w:rFonts w:ascii="Wingdings" w:hAnsi="Wingdings" w:cs="Wingdings" w:hint="default"/>
+      </w:rPr>
+    </w:lvl>
+    <w:lvl w:ilvl="3">
+      <w:start w:val="1"/>
+      <w:numFmt w:val="bullet"/>
+      <w:lvlText w:val=""/>
+      <w:lvlJc w:val="left"/>
+      <w:pPr>
+        <w:tabs>
+          <w:tab w:val="num" w:pos="0"/>
+        </w:tabs>
+        <w:ind w:left="3240" w:hanging="360"/>
+      </w:pPr>
+      <w:rPr>
+        <w:rFonts w:ascii="Symbol" w:hAnsi="Symbol" w:cs="Symbol" w:hint="default"/>
+      </w:rPr>
+    </w:lvl>
+    <w:lvl w:ilvl="4">
+      <w:start w:val="1"/>
+      <w:numFmt w:val="bullet"/>
+      <w:lvlText w:val="o"/>
+      <w:lvlJc w:val="left"/>
+      <w:pPr>
+        <w:tabs>
+          <w:tab w:val="num" w:pos="0"/>
+        </w:tabs>
+        <w:ind w:left="3960" w:hanging="360"/>
+      </w:pPr>
+      <w:rPr>
+        <w:rFonts w:ascii="Courier New" w:hAnsi="Courier New" w:cs="Courier New" w:hint="default"/>
+      </w:rPr>
+    </w:lvl>
+    <w:lvl w:ilvl="5">
+      <w:start w:val="1"/>
+      <w:numFmt w:val="bullet"/>
+      <w:lvlText w:val=""/>
+      <w:lvlJc w:val="left"/>
+      <w:pPr>
+        <w:tabs>
+          <w:tab w:val="num" w:pos="0"/>
+        </w:tabs>
+        <w:ind w:left="4680" w:hanging="360"/>
+      </w:pPr>
+      <w:rPr>
+        <w:rFonts w:ascii="Wingdings" w:hAnsi="Wingdings" w:cs="Wingdings" w:hint="default"/>
+      </w:rPr>
+    </w:lvl>
+    <w:lvl w:ilvl="6">
+      <w:start w:val="1"/>
+      <w:numFmt w:val="bullet"/>
+      <w:lvlText w:val=""/>
+      <w:lvlJc w:val="left"/>
+      <w:pPr>
+        <w:tabs>
+          <w:tab w:val="num" w:pos="0"/>
+        </w:tabs>
+        <w:ind w:left="5400" w:hanging="360"/>
+      </w:pPr>
+      <w:rPr>
+        <w:rFonts w:ascii="Symbol" w:hAnsi="Symbol" w:cs="Symbol" w:hint="default"/>
+      </w:rPr>
+    </w:lvl>
+    <w:lvl w:ilvl="7">
+      <w:start w:val="1"/>
+      <w:numFmt w:val="bullet"/>
+      <w:lvlText w:val="o"/>
+      <w:lvlJc w:val="left"/>
+      <w:pPr>
+        <w:tabs>
+          <w:tab w:val="num" w:pos="0"/>
+        </w:tabs>
+        <w:ind w:left="6120" w:hanging="360"/>
+      </w:pPr>
+      <w:rPr>
+        <w:rFonts w:ascii="Courier New" w:hAnsi="Courier New" w:cs="Courier New" w:hint="default"/>
+      </w:rPr>
+    </w:lvl>
+    <w:lvl w:ilvl="8">
+      <w:start w:val="1"/>
+      <w:numFmt w:val="bullet"/>
+      <w:lvlText w:val=""/>
+      <w:lvlJc w:val="left"/>
+      <w:pPr>
+        <w:tabs>
+          <w:tab w:val="num" w:pos="0"/>
+        </w:tabs>
+        <w:ind w:left="6840" w:hanging="360"/>
+      </w:pPr>
+      <w:rPr>
+        <w:rFonts w:ascii="Wingdings" w:hAnsi="Wingdings" w:cs="Wingdings" w:hint="default"/>
+      </w:rPr>
+    </w:lvl>
+  </w:abstractNum>
+  <w:abstractNum w:abstractNumId="11">
+    <w:lvl w:ilvl="0">
+      <w:start w:val="1"/>
+      <w:numFmt w:val="decimal"/>
+      <w:lvlText w:val="%1."/>
+      <w:lvlJc w:val="left"/>
+      <w:pPr>
+        <w:tabs>
+          <w:tab w:val="num" w:pos="720"/>
+        </w:tabs>
+        <w:ind w:left="720" w:hanging="360"/>
+      </w:pPr>
+      <w:rPr/>
+    </w:lvl>
+    <w:lvl w:ilvl="1">
+      <w:start w:val="1"/>
+      <w:numFmt w:val="decimal"/>
+      <w:lvlText w:val="%2."/>
+      <w:lvlJc w:val="left"/>
+      <w:pPr>
+        <w:tabs>
+          <w:tab w:val="num" w:pos="1440"/>
+        </w:tabs>
+        <w:ind w:left="1440" w:hanging="360"/>
+      </w:pPr>
+      <w:rPr/>
+    </w:lvl>
+    <w:lvl w:ilvl="2">
+      <w:start w:val="1"/>
+      <w:numFmt w:val="decimal"/>
+      <w:lvlText w:val="%3."/>
+      <w:lvlJc w:val="left"/>
+      <w:pPr>
+        <w:tabs>
+          <w:tab w:val="num" w:pos="2160"/>
+        </w:tabs>
+        <w:ind w:left="2160" w:hanging="360"/>
+      </w:pPr>
+      <w:rPr/>
+    </w:lvl>
+    <w:lvl w:ilvl="3">
+      <w:start w:val="1"/>
+      <w:numFmt w:val="decimal"/>
+      <w:lvlText w:val="%4."/>
+      <w:lvlJc w:val="left"/>
+      <w:pPr>
+        <w:tabs>
+          <w:tab w:val="num" w:pos="2880"/>
+        </w:tabs>
+        <w:ind w:left="2880" w:hanging="360"/>
+      </w:pPr>
+      <w:rPr/>
+    </w:lvl>
+    <w:lvl w:ilvl="4">
+      <w:start w:val="1"/>
+      <w:numFmt w:val="decimal"/>
+      <w:lvlText w:val="%5."/>
+      <w:lvlJc w:val="left"/>
+      <w:pPr>
+        <w:tabs>
+          <w:tab w:val="num" w:pos="3600"/>
+        </w:tabs>
+        <w:ind w:left="3600" w:hanging="360"/>
+      </w:pPr>
+      <w:rPr/>
+    </w:lvl>
+    <w:lvl w:ilvl="5">
+      <w:start w:val="1"/>
+      <w:numFmt w:val="decimal"/>
+      <w:lvlText w:val="%6."/>
+      <w:lvlJc w:val="left"/>
+      <w:pPr>
+        <w:tabs>
+          <w:tab w:val="num" w:pos="4320"/>
+        </w:tabs>
+        <w:ind w:left="4320" w:hanging="360"/>
+      </w:pPr>
+      <w:rPr/>
+    </w:lvl>
+    <w:lvl w:ilvl="6">
+      <w:start w:val="1"/>
+      <w:numFmt w:val="decimal"/>
+      <w:lvlText w:val="%7."/>
+      <w:lvlJc w:val="left"/>
+      <w:pPr>
+        <w:tabs>
+          <w:tab w:val="num" w:pos="5040"/>
+        </w:tabs>
+        <w:ind w:left="5040" w:hanging="360"/>
+      </w:pPr>
+      <w:rPr/>
+    </w:lvl>
+    <w:lvl w:ilvl="7">
+      <w:start w:val="1"/>
+      <w:numFmt w:val="decimal"/>
+      <w:lvlText w:val="%8."/>
+      <w:lvlJc w:val="left"/>
+      <w:pPr>
+        <w:tabs>
+          <w:tab w:val="num" w:pos="5760"/>
+        </w:tabs>
+        <w:ind w:left="5760" w:hanging="360"/>
+      </w:pPr>
+      <w:rPr/>
+    </w:lvl>
+    <w:lvl w:ilvl="8">
+      <w:start w:val="1"/>
+      <w:numFmt w:val="decimal"/>
+      <w:lvlText w:val="%9."/>
+      <w:lvlJc w:val="left"/>
+      <w:pPr>
+        <w:tabs>
+          <w:tab w:val="num" w:pos="6480"/>
+        </w:tabs>
+        <w:ind w:left="6480" w:hanging="360"/>
+      </w:pPr>
+      <w:rPr/>
+    </w:lvl>
+  </w:abstractNum>
+  <w:abstractNum w:abstractNumId="12">
+    <w:lvl w:ilvl="0">
+      <w:start w:val="1"/>
+      <w:numFmt w:val="bullet"/>
+      <w:lvlText w:val=""/>
+      <w:lvlJc w:val="left"/>
+      <w:pPr>
+        <w:tabs>
+          <w:tab w:val="num" w:pos="0"/>
+        </w:tabs>
         <w:ind w:left="720" w:hanging="360"/>
       </w:pPr>
       <w:rPr>
@@ -17274,7 +17643,142 @@
       </w:rPr>
     </w:lvl>
   </w:abstractNum>
-  <w:abstractNum w:abstractNumId="11">
+  <w:abstractNum w:abstractNumId="13">
+    <w:lvl w:ilvl="0">
+      <w:start w:val="1"/>
+      <w:numFmt w:val="decimal"/>
+      <w:lvlText w:val="%1."/>
+      <w:lvlJc w:val="left"/>
+      <w:pPr>
+        <w:tabs>
+          <w:tab w:val="num" w:pos="0"/>
+        </w:tabs>
+        <w:ind w:left="720" w:hanging="360"/>
+      </w:pPr>
+      <w:rPr/>
+    </w:lvl>
+    <w:lvl w:ilvl="1">
+      <w:start w:val="1"/>
+      <w:numFmt w:val="bullet"/>
+      <w:lvlText w:val="o"/>
+      <w:lvlJc w:val="left"/>
+      <w:pPr>
+        <w:tabs>
+          <w:tab w:val="num" w:pos="0"/>
+        </w:tabs>
+        <w:ind w:left="1440" w:hanging="360"/>
+      </w:pPr>
+      <w:rPr>
+        <w:rFonts w:ascii="Courier New" w:hAnsi="Courier New" w:cs="Courier New" w:hint="default"/>
+      </w:rPr>
+    </w:lvl>
+    <w:lvl w:ilvl="2">
+      <w:start w:val="1"/>
+      <w:numFmt w:val="bullet"/>
+      <w:lvlText w:val=""/>
+      <w:lvlJc w:val="left"/>
+      <w:pPr>
+        <w:tabs>
+          <w:tab w:val="num" w:pos="0"/>
+        </w:tabs>
+        <w:ind w:left="2160" w:hanging="360"/>
+      </w:pPr>
+      <w:rPr>
+        <w:rFonts w:ascii="Wingdings" w:hAnsi="Wingdings" w:cs="Wingdings" w:hint="default"/>
+      </w:rPr>
+    </w:lvl>
+    <w:lvl w:ilvl="3">
+      <w:start w:val="1"/>
+      <w:numFmt w:val="bullet"/>
+      <w:lvlText w:val=""/>
+      <w:lvlJc w:val="left"/>
+      <w:pPr>
+        <w:tabs>
+          <w:tab w:val="num" w:pos="0"/>
+        </w:tabs>
+        <w:ind w:left="2880" w:hanging="360"/>
+      </w:pPr>
+      <w:rPr>
+        <w:rFonts w:ascii="Symbol" w:hAnsi="Symbol" w:cs="Symbol" w:hint="default"/>
+      </w:rPr>
+    </w:lvl>
+    <w:lvl w:ilvl="4">
+      <w:start w:val="1"/>
+      <w:numFmt w:val="bullet"/>
+      <w:lvlText w:val="o"/>
+      <w:lvlJc w:val="left"/>
+      <w:pPr>
+        <w:tabs>
+          <w:tab w:val="num" w:pos="0"/>
+        </w:tabs>
+        <w:ind w:left="3600" w:hanging="360"/>
+      </w:pPr>
+      <w:rPr>
+        <w:rFonts w:ascii="Courier New" w:hAnsi="Courier New" w:cs="Courier New" w:hint="default"/>
+      </w:rPr>
+    </w:lvl>
+    <w:lvl w:ilvl="5">
+      <w:start w:val="1"/>
+      <w:numFmt w:val="bullet"/>
+      <w:lvlText w:val=""/>
+      <w:lvlJc w:val="left"/>
+      <w:pPr>
+        <w:tabs>
+          <w:tab w:val="num" w:pos="0"/>
+        </w:tabs>
+        <w:ind w:left="4320" w:hanging="360"/>
+      </w:pPr>
+      <w:rPr>
+        <w:rFonts w:ascii="Wingdings" w:hAnsi="Wingdings" w:cs="Wingdings" w:hint="default"/>
+      </w:rPr>
+    </w:lvl>
+    <w:lvl w:ilvl="6">
+      <w:start w:val="1"/>
+      <w:numFmt w:val="bullet"/>
+      <w:lvlText w:val=""/>
+      <w:lvlJc w:val="left"/>
+      <w:pPr>
+        <w:tabs>
+          <w:tab w:val="num" w:pos="0"/>
+        </w:tabs>
+        <w:ind w:left="5040" w:hanging="360"/>
+      </w:pPr>
+      <w:rPr>
+        <w:rFonts w:ascii="Symbol" w:hAnsi="Symbol" w:cs="Symbol" w:hint="default"/>
+      </w:rPr>
+    </w:lvl>
+    <w:lvl w:ilvl="7">
+      <w:start w:val="1"/>
+      <w:numFmt w:val="bullet"/>
+      <w:lvlText w:val="o"/>
+      <w:lvlJc w:val="left"/>
+      <w:pPr>
+        <w:tabs>
+          <w:tab w:val="num" w:pos="0"/>
+        </w:tabs>
+        <w:ind w:left="5760" w:hanging="360"/>
+      </w:pPr>
+      <w:rPr>
+        <w:rFonts w:ascii="Courier New" w:hAnsi="Courier New" w:cs="Courier New" w:hint="default"/>
+      </w:rPr>
+    </w:lvl>
+    <w:lvl w:ilvl="8">
+      <w:start w:val="1"/>
+      <w:numFmt w:val="bullet"/>
+      <w:lvlText w:val=""/>
+      <w:lvlJc w:val="left"/>
+      <w:pPr>
+        <w:tabs>
+          <w:tab w:val="num" w:pos="0"/>
+        </w:tabs>
+        <w:ind w:left="6480" w:hanging="360"/>
+      </w:pPr>
+      <w:rPr>
+        <w:rFonts w:ascii="Wingdings" w:hAnsi="Wingdings" w:cs="Wingdings" w:hint="default"/>
+      </w:rPr>
+    </w:lvl>
+  </w:abstractNum>
+  <w:abstractNum w:abstractNumId="14">
     <w:lvl w:ilvl="0">
       <w:start w:val="1"/>
       <w:numFmt w:val="bullet"/>
@@ -17411,126 +17915,7 @@
       </w:rPr>
     </w:lvl>
   </w:abstractNum>
-  <w:abstractNum w:abstractNumId="12">
-    <w:lvl w:ilvl="0">
-      <w:start w:val="1"/>
-      <w:numFmt w:val="decimal"/>
-      <w:lvlText w:val="%1."/>
-      <w:lvlJc w:val="left"/>
-      <w:pPr>
-        <w:tabs>
-          <w:tab w:val="num" w:pos="720"/>
-        </w:tabs>
-        <w:ind w:left="720" w:hanging="360"/>
-      </w:pPr>
-      <w:rPr/>
-    </w:lvl>
-    <w:lvl w:ilvl="1">
-      <w:start w:val="1"/>
-      <w:numFmt w:val="decimal"/>
-      <w:lvlText w:val="%2."/>
-      <w:lvlJc w:val="left"/>
-      <w:pPr>
-        <w:tabs>
-          <w:tab w:val="num" w:pos="1440"/>
-        </w:tabs>
-        <w:ind w:left="1440" w:hanging="360"/>
-      </w:pPr>
-      <w:rPr/>
-    </w:lvl>
-    <w:lvl w:ilvl="2">
-      <w:start w:val="1"/>
-      <w:numFmt w:val="decimal"/>
-      <w:lvlText w:val="%3."/>
-      <w:lvlJc w:val="left"/>
-      <w:pPr>
-        <w:tabs>
-          <w:tab w:val="num" w:pos="2160"/>
-        </w:tabs>
-        <w:ind w:left="2160" w:hanging="360"/>
-      </w:pPr>
-      <w:rPr/>
-    </w:lvl>
-    <w:lvl w:ilvl="3">
-      <w:start w:val="1"/>
-      <w:numFmt w:val="decimal"/>
-      <w:lvlText w:val="%4."/>
-      <w:lvlJc w:val="left"/>
-      <w:pPr>
-        <w:tabs>
-          <w:tab w:val="num" w:pos="2880"/>
-        </w:tabs>
-        <w:ind w:left="2880" w:hanging="360"/>
-      </w:pPr>
-      <w:rPr/>
-    </w:lvl>
-    <w:lvl w:ilvl="4">
-      <w:start w:val="1"/>
-      <w:numFmt w:val="decimal"/>
-      <w:lvlText w:val="%5."/>
-      <w:lvlJc w:val="left"/>
-      <w:pPr>
-        <w:tabs>
-          <w:tab w:val="num" w:pos="3600"/>
-        </w:tabs>
-        <w:ind w:left="3600" w:hanging="360"/>
-      </w:pPr>
-      <w:rPr/>
-    </w:lvl>
-    <w:lvl w:ilvl="5">
-      <w:start w:val="1"/>
-      <w:numFmt w:val="decimal"/>
-      <w:lvlText w:val="%6."/>
-      <w:lvlJc w:val="left"/>
-      <w:pPr>
-        <w:tabs>
-          <w:tab w:val="num" w:pos="4320"/>
-        </w:tabs>
-        <w:ind w:left="4320" w:hanging="360"/>
-      </w:pPr>
-      <w:rPr/>
-    </w:lvl>
-    <w:lvl w:ilvl="6">
-      <w:start w:val="1"/>
-      <w:numFmt w:val="decimal"/>
-      <w:lvlText w:val="%7."/>
-      <w:lvlJc w:val="left"/>
-      <w:pPr>
-        <w:tabs>
-          <w:tab w:val="num" w:pos="5040"/>
-        </w:tabs>
-        <w:ind w:left="5040" w:hanging="360"/>
-      </w:pPr>
-      <w:rPr/>
-    </w:lvl>
-    <w:lvl w:ilvl="7">
-      <w:start w:val="1"/>
-      <w:numFmt w:val="decimal"/>
-      <w:lvlText w:val="%8."/>
-      <w:lvlJc w:val="left"/>
-      <w:pPr>
-        <w:tabs>
-          <w:tab w:val="num" w:pos="5760"/>
-        </w:tabs>
-        <w:ind w:left="5760" w:hanging="360"/>
-      </w:pPr>
-      <w:rPr/>
-    </w:lvl>
-    <w:lvl w:ilvl="8">
-      <w:start w:val="1"/>
-      <w:numFmt w:val="decimal"/>
-      <w:lvlText w:val="%9."/>
-      <w:lvlJc w:val="left"/>
-      <w:pPr>
-        <w:tabs>
-          <w:tab w:val="num" w:pos="6480"/>
-        </w:tabs>
-        <w:ind w:left="6480" w:hanging="360"/>
-      </w:pPr>
-      <w:rPr/>
-    </w:lvl>
-  </w:abstractNum>
-  <w:abstractNum w:abstractNumId="13">
+  <w:abstractNum w:abstractNumId="15">
     <w:lvl w:ilvl="0">
       <w:start w:val="1"/>
       <w:numFmt w:val="bullet"/>
@@ -17667,10 +18052,10 @@
       </w:rPr>
     </w:lvl>
   </w:abstractNum>
-  <w:abstractNum w:abstractNumId="14">
+  <w:abstractNum w:abstractNumId="16">
     <w:lvl w:ilvl="0">
       <w:start w:val="1"/>
-      <w:numFmt w:val="decimal"/>
+      <w:numFmt w:val="lowerLetter"/>
       <w:lvlText w:val="%1."/>
       <w:lvlJc w:val="left"/>
       <w:pPr>
@@ -17683,8 +18068,8 @@
     </w:lvl>
     <w:lvl w:ilvl="1">
       <w:start w:val="1"/>
-      <w:numFmt w:val="bullet"/>
-      <w:lvlText w:val="o"/>
+      <w:numFmt w:val="lowerLetter"/>
+      <w:lvlText w:val="%2."/>
       <w:lvlJc w:val="left"/>
       <w:pPr>
         <w:tabs>
@@ -17692,29 +18077,25 @@
         </w:tabs>
         <w:ind w:left="1440" w:hanging="360"/>
       </w:pPr>
-      <w:rPr>
-        <w:rFonts w:ascii="Courier New" w:hAnsi="Courier New" w:cs="Courier New" w:hint="default"/>
-      </w:rPr>
+      <w:rPr/>
     </w:lvl>
     <w:lvl w:ilvl="2">
       <w:start w:val="1"/>
-      <w:numFmt w:val="bullet"/>
-      <w:lvlText w:val=""/>
-      <w:lvlJc w:val="left"/>
+      <w:numFmt w:val="lowerRoman"/>
+      <w:lvlText w:val="%3."/>
+      <w:lvlJc w:val="right"/>
       <w:pPr>
         <w:tabs>
           <w:tab w:val="num" w:pos="0"/>
         </w:tabs>
-        <w:ind w:left="2160" w:hanging="360"/>
+        <w:ind w:left="2160" w:hanging="180"/>
       </w:pPr>
-      <w:rPr>
-        <w:rFonts w:ascii="Wingdings" w:hAnsi="Wingdings" w:cs="Wingdings" w:hint="default"/>
-      </w:rPr>
+      <w:rPr/>
     </w:lvl>
     <w:lvl w:ilvl="3">
       <w:start w:val="1"/>
-      <w:numFmt w:val="bullet"/>
-      <w:lvlText w:val=""/>
+      <w:numFmt w:val="decimal"/>
+      <w:lvlText w:val="%4."/>
       <w:lvlJc w:val="left"/>
       <w:pPr>
         <w:tabs>
@@ -17722,14 +18103,12 @@
         </w:tabs>
         <w:ind w:left="2880" w:hanging="360"/>
       </w:pPr>
-      <w:rPr>
-        <w:rFonts w:ascii="Symbol" w:hAnsi="Symbol" w:cs="Symbol" w:hint="default"/>
-      </w:rPr>
+      <w:rPr/>
     </w:lvl>
     <w:lvl w:ilvl="4">
       <w:start w:val="1"/>
-      <w:numFmt w:val="bullet"/>
-      <w:lvlText w:val="o"/>
+      <w:numFmt w:val="lowerLetter"/>
+      <w:lvlText w:val="%5."/>
       <w:lvlJc w:val="left"/>
       <w:pPr>
         <w:tabs>
@@ -17737,29 +18116,25 @@
         </w:tabs>
         <w:ind w:left="3600" w:hanging="360"/>
       </w:pPr>
-      <w:rPr>
-        <w:rFonts w:ascii="Courier New" w:hAnsi="Courier New" w:cs="Courier New" w:hint="default"/>
-      </w:rPr>
+      <w:rPr/>
     </w:lvl>
     <w:lvl w:ilvl="5">
       <w:start w:val="1"/>
-      <w:numFmt w:val="bullet"/>
-      <w:lvlText w:val=""/>
-      <w:lvlJc w:val="left"/>
+      <w:numFmt w:val="lowerRoman"/>
+      <w:lvlText w:val="%6."/>
+      <w:lvlJc w:val="right"/>
       <w:pPr>
         <w:tabs>
           <w:tab w:val="num" w:pos="0"/>
         </w:tabs>
-        <w:ind w:left="4320" w:hanging="360"/>
+        <w:ind w:left="4320" w:hanging="180"/>
       </w:pPr>
-      <w:rPr>
-        <w:rFonts w:ascii="Wingdings" w:hAnsi="Wingdings" w:cs="Wingdings" w:hint="default"/>
-      </w:rPr>
+      <w:rPr/>
     </w:lvl>
     <w:lvl w:ilvl="6">
       <w:start w:val="1"/>
-      <w:numFmt w:val="bullet"/>
-      <w:lvlText w:val=""/>
+      <w:numFmt w:val="decimal"/>
+      <w:lvlText w:val="%7."/>
       <w:lvlJc w:val="left"/>
       <w:pPr>
         <w:tabs>
@@ -17767,14 +18142,12 @@
         </w:tabs>
         <w:ind w:left="5040" w:hanging="360"/>
       </w:pPr>
-      <w:rPr>
-        <w:rFonts w:ascii="Symbol" w:hAnsi="Symbol" w:cs="Symbol" w:hint="default"/>
-      </w:rPr>
+      <w:rPr/>
     </w:lvl>
     <w:lvl w:ilvl="7">
       <w:start w:val="1"/>
-      <w:numFmt w:val="bullet"/>
-      <w:lvlText w:val="o"/>
+      <w:numFmt w:val="lowerLetter"/>
+      <w:lvlText w:val="%8."/>
       <w:lvlJc w:val="left"/>
       <w:pPr>
         <w:tabs>
@@ -17782,298 +18155,20 @@
         </w:tabs>
         <w:ind w:left="5760" w:hanging="360"/>
       </w:pPr>
-      <w:rPr>
-        <w:rFonts w:ascii="Courier New" w:hAnsi="Courier New" w:cs="Courier New" w:hint="default"/>
-      </w:rPr>
+      <w:rPr/>
     </w:lvl>
     <w:lvl w:ilvl="8">
       <w:start w:val="1"/>
-      <w:numFmt w:val="bullet"/>
-      <w:lvlText w:val=""/>
-      <w:lvlJc w:val="left"/>
+      <w:numFmt w:val="lowerRoman"/>
+      <w:lvlText w:val="%9."/>
+      <w:lvlJc w:val="right"/>
       <w:pPr>
         <w:tabs>
           <w:tab w:val="num" w:pos="0"/>
         </w:tabs>
-        <w:ind w:left="6480" w:hanging="360"/>
+        <w:ind w:left="6480" w:hanging="180"/>
       </w:pPr>
-      <w:rPr>
-        <w:rFonts w:ascii="Wingdings" w:hAnsi="Wingdings" w:cs="Wingdings" w:hint="default"/>
-      </w:rPr>
-    </w:lvl>
-  </w:abstractNum>
-  <w:abstractNum w:abstractNumId="15">
-    <w:lvl w:ilvl="0">
-      <w:start w:val="1"/>
-      <w:numFmt w:val="bullet"/>
-      <w:lvlText w:val=""/>
-      <w:lvlJc w:val="left"/>
-      <w:pPr>
-        <w:tabs>
-          <w:tab w:val="num" w:pos="0"/>
-        </w:tabs>
-        <w:ind w:left="1080" w:hanging="360"/>
-      </w:pPr>
-      <w:rPr>
-        <w:rFonts w:ascii="Symbol" w:hAnsi="Symbol" w:cs="Symbol" w:hint="default"/>
-      </w:rPr>
-    </w:lvl>
-    <w:lvl w:ilvl="1">
-      <w:start w:val="1"/>
-      <w:numFmt w:val="bullet"/>
-      <w:lvlText w:val="o"/>
-      <w:lvlJc w:val="left"/>
-      <w:pPr>
-        <w:tabs>
-          <w:tab w:val="num" w:pos="0"/>
-        </w:tabs>
-        <w:ind w:left="1800" w:hanging="360"/>
-      </w:pPr>
-      <w:rPr>
-        <w:rFonts w:ascii="Courier New" w:hAnsi="Courier New" w:cs="Courier New" w:hint="default"/>
-      </w:rPr>
-    </w:lvl>
-    <w:lvl w:ilvl="2">
-      <w:start w:val="1"/>
-      <w:numFmt w:val="bullet"/>
-      <w:lvlText w:val=""/>
-      <w:lvlJc w:val="left"/>
-      <w:pPr>
-        <w:tabs>
-          <w:tab w:val="num" w:pos="0"/>
-        </w:tabs>
-        <w:ind w:left="2520" w:hanging="360"/>
-      </w:pPr>
-      <w:rPr>
-        <w:rFonts w:ascii="Wingdings" w:hAnsi="Wingdings" w:cs="Wingdings" w:hint="default"/>
-      </w:rPr>
-    </w:lvl>
-    <w:lvl w:ilvl="3">
-      <w:start w:val="1"/>
-      <w:numFmt w:val="bullet"/>
-      <w:lvlText w:val=""/>
-      <w:lvlJc w:val="left"/>
-      <w:pPr>
-        <w:tabs>
-          <w:tab w:val="num" w:pos="0"/>
-        </w:tabs>
-        <w:ind w:left="3240" w:hanging="360"/>
-      </w:pPr>
-      <w:rPr>
-        <w:rFonts w:ascii="Symbol" w:hAnsi="Symbol" w:cs="Symbol" w:hint="default"/>
-      </w:rPr>
-    </w:lvl>
-    <w:lvl w:ilvl="4">
-      <w:start w:val="1"/>
-      <w:numFmt w:val="bullet"/>
-      <w:lvlText w:val="o"/>
-      <w:lvlJc w:val="left"/>
-      <w:pPr>
-        <w:tabs>
-          <w:tab w:val="num" w:pos="0"/>
-        </w:tabs>
-        <w:ind w:left="3960" w:hanging="360"/>
-      </w:pPr>
-      <w:rPr>
-        <w:rFonts w:ascii="Courier New" w:hAnsi="Courier New" w:cs="Courier New" w:hint="default"/>
-      </w:rPr>
-    </w:lvl>
-    <w:lvl w:ilvl="5">
-      <w:start w:val="1"/>
-      <w:numFmt w:val="bullet"/>
-      <w:lvlText w:val=""/>
-      <w:lvlJc w:val="left"/>
-      <w:pPr>
-        <w:tabs>
-          <w:tab w:val="num" w:pos="0"/>
-        </w:tabs>
-        <w:ind w:left="4680" w:hanging="360"/>
-      </w:pPr>
-      <w:rPr>
-        <w:rFonts w:ascii="Wingdings" w:hAnsi="Wingdings" w:cs="Wingdings" w:hint="default"/>
-      </w:rPr>
-    </w:lvl>
-    <w:lvl w:ilvl="6">
-      <w:start w:val="1"/>
-      <w:numFmt w:val="bullet"/>
-      <w:lvlText w:val=""/>
-      <w:lvlJc w:val="left"/>
-      <w:pPr>
-        <w:tabs>
-          <w:tab w:val="num" w:pos="0"/>
-        </w:tabs>
-        <w:ind w:left="5400" w:hanging="360"/>
-      </w:pPr>
-      <w:rPr>
-        <w:rFonts w:ascii="Symbol" w:hAnsi="Symbol" w:cs="Symbol" w:hint="default"/>
-      </w:rPr>
-    </w:lvl>
-    <w:lvl w:ilvl="7">
-      <w:start w:val="1"/>
-      <w:numFmt w:val="bullet"/>
-      <w:lvlText w:val="o"/>
-      <w:lvlJc w:val="left"/>
-      <w:pPr>
-        <w:tabs>
-          <w:tab w:val="num" w:pos="0"/>
-        </w:tabs>
-        <w:ind w:left="6120" w:hanging="360"/>
-      </w:pPr>
-      <w:rPr>
-        <w:rFonts w:ascii="Courier New" w:hAnsi="Courier New" w:cs="Courier New" w:hint="default"/>
-      </w:rPr>
-    </w:lvl>
-    <w:lvl w:ilvl="8">
-      <w:start w:val="1"/>
-      <w:numFmt w:val="bullet"/>
-      <w:lvlText w:val=""/>
-      <w:lvlJc w:val="left"/>
-      <w:pPr>
-        <w:tabs>
-          <w:tab w:val="num" w:pos="0"/>
-        </w:tabs>
-        <w:ind w:left="6840" w:hanging="360"/>
-      </w:pPr>
-      <w:rPr>
-        <w:rFonts w:ascii="Wingdings" w:hAnsi="Wingdings" w:cs="Wingdings" w:hint="default"/>
-      </w:rPr>
-    </w:lvl>
-  </w:abstractNum>
-  <w:abstractNum w:abstractNumId="16">
-    <w:lvl w:ilvl="0">
-      <w:start w:val="1"/>
-      <w:numFmt w:val="bullet"/>
-      <w:lvlText w:val=""/>
-      <w:lvlJc w:val="left"/>
-      <w:pPr>
-        <w:tabs>
-          <w:tab w:val="num" w:pos="0"/>
-        </w:tabs>
-        <w:ind w:left="720" w:hanging="360"/>
-      </w:pPr>
-      <w:rPr>
-        <w:rFonts w:ascii="Symbol" w:hAnsi="Symbol" w:cs="Symbol" w:hint="default"/>
-      </w:rPr>
-    </w:lvl>
-    <w:lvl w:ilvl="1">
-      <w:start w:val="1"/>
-      <w:numFmt w:val="bullet"/>
-      <w:lvlText w:val="o"/>
-      <w:lvlJc w:val="left"/>
-      <w:pPr>
-        <w:tabs>
-          <w:tab w:val="num" w:pos="0"/>
-        </w:tabs>
-        <w:ind w:left="1440" w:hanging="360"/>
-      </w:pPr>
-      <w:rPr>
-        <w:rFonts w:ascii="Courier New" w:hAnsi="Courier New" w:cs="Courier New" w:hint="default"/>
-      </w:rPr>
-    </w:lvl>
-    <w:lvl w:ilvl="2">
-      <w:start w:val="1"/>
-      <w:numFmt w:val="bullet"/>
-      <w:lvlText w:val=""/>
-      <w:lvlJc w:val="left"/>
-      <w:pPr>
-        <w:tabs>
-          <w:tab w:val="num" w:pos="0"/>
-        </w:tabs>
-        <w:ind w:left="2160" w:hanging="360"/>
-      </w:pPr>
-      <w:rPr>
-        <w:rFonts w:ascii="Wingdings" w:hAnsi="Wingdings" w:cs="Wingdings" w:hint="default"/>
-      </w:rPr>
-    </w:lvl>
-    <w:lvl w:ilvl="3">
-      <w:start w:val="1"/>
-      <w:numFmt w:val="bullet"/>
-      <w:lvlText w:val=""/>
-      <w:lvlJc w:val="left"/>
-      <w:pPr>
-        <w:tabs>
-          <w:tab w:val="num" w:pos="0"/>
-        </w:tabs>
-        <w:ind w:left="2880" w:hanging="360"/>
-      </w:pPr>
-      <w:rPr>
-        <w:rFonts w:ascii="Symbol" w:hAnsi="Symbol" w:cs="Symbol" w:hint="default"/>
-      </w:rPr>
-    </w:lvl>
-    <w:lvl w:ilvl="4">
-      <w:start w:val="1"/>
-      <w:numFmt w:val="bullet"/>
-      <w:lvlText w:val="o"/>
-      <w:lvlJc w:val="left"/>
-      <w:pPr>
-        <w:tabs>
-          <w:tab w:val="num" w:pos="0"/>
-        </w:tabs>
-        <w:ind w:left="3600" w:hanging="360"/>
-      </w:pPr>
-      <w:rPr>
-        <w:rFonts w:ascii="Courier New" w:hAnsi="Courier New" w:cs="Courier New" w:hint="default"/>
-      </w:rPr>
-    </w:lvl>
-    <w:lvl w:ilvl="5">
-      <w:start w:val="1"/>
-      <w:numFmt w:val="bullet"/>
-      <w:lvlText w:val=""/>
-      <w:lvlJc w:val="left"/>
-      <w:pPr>
-        <w:tabs>
-          <w:tab w:val="num" w:pos="0"/>
-        </w:tabs>
-        <w:ind w:left="4320" w:hanging="360"/>
-      </w:pPr>
-      <w:rPr>
-        <w:rFonts w:ascii="Wingdings" w:hAnsi="Wingdings" w:cs="Wingdings" w:hint="default"/>
-      </w:rPr>
-    </w:lvl>
-    <w:lvl w:ilvl="6">
-      <w:start w:val="1"/>
-      <w:numFmt w:val="bullet"/>
-      <w:lvlText w:val=""/>
-      <w:lvlJc w:val="left"/>
-      <w:pPr>
-        <w:tabs>
-          <w:tab w:val="num" w:pos="0"/>
-        </w:tabs>
-        <w:ind w:left="5040" w:hanging="360"/>
-      </w:pPr>
-      <w:rPr>
-        <w:rFonts w:ascii="Symbol" w:hAnsi="Symbol" w:cs="Symbol" w:hint="default"/>
-      </w:rPr>
-    </w:lvl>
-    <w:lvl w:ilvl="7">
-      <w:start w:val="1"/>
-      <w:numFmt w:val="bullet"/>
-      <w:lvlText w:val="o"/>
-      <w:lvlJc w:val="left"/>
-      <w:pPr>
-        <w:tabs>
-          <w:tab w:val="num" w:pos="0"/>
-        </w:tabs>
-        <w:ind w:left="5760" w:hanging="360"/>
-      </w:pPr>
-      <w:rPr>
-        <w:rFonts w:ascii="Courier New" w:hAnsi="Courier New" w:cs="Courier New" w:hint="default"/>
-      </w:rPr>
-    </w:lvl>
-    <w:lvl w:ilvl="8">
-      <w:start w:val="1"/>
-      <w:numFmt w:val="bullet"/>
-      <w:lvlText w:val=""/>
-      <w:lvlJc w:val="left"/>
-      <w:pPr>
-        <w:tabs>
-          <w:tab w:val="num" w:pos="0"/>
-        </w:tabs>
-        <w:ind w:left="6480" w:hanging="360"/>
-      </w:pPr>
-      <w:rPr>
-        <w:rFonts w:ascii="Wingdings" w:hAnsi="Wingdings" w:cs="Wingdings" w:hint="default"/>
-      </w:rPr>
+      <w:rPr/>
     </w:lvl>
   </w:abstractNum>
   <w:abstractNum w:abstractNumId="17">
@@ -18196,6 +18291,363 @@
     </w:lvl>
   </w:abstractNum>
   <w:abstractNum w:abstractNumId="18">
+    <w:lvl w:ilvl="0">
+      <w:start w:val="1"/>
+      <w:numFmt w:val="lowerLetter"/>
+      <w:lvlText w:val="%1."/>
+      <w:lvlJc w:val="left"/>
+      <w:pPr>
+        <w:tabs>
+          <w:tab w:val="num" w:pos="0"/>
+        </w:tabs>
+        <w:ind w:left="720" w:hanging="360"/>
+      </w:pPr>
+      <w:rPr/>
+    </w:lvl>
+    <w:lvl w:ilvl="1">
+      <w:start w:val="1"/>
+      <w:numFmt w:val="lowerLetter"/>
+      <w:lvlText w:val="%2."/>
+      <w:lvlJc w:val="left"/>
+      <w:pPr>
+        <w:tabs>
+          <w:tab w:val="num" w:pos="0"/>
+        </w:tabs>
+        <w:ind w:left="1440" w:hanging="360"/>
+      </w:pPr>
+      <w:rPr/>
+    </w:lvl>
+    <w:lvl w:ilvl="2">
+      <w:start w:val="1"/>
+      <w:numFmt w:val="lowerRoman"/>
+      <w:lvlText w:val="%3."/>
+      <w:lvlJc w:val="right"/>
+      <w:pPr>
+        <w:tabs>
+          <w:tab w:val="num" w:pos="0"/>
+        </w:tabs>
+        <w:ind w:left="2160" w:hanging="180"/>
+      </w:pPr>
+      <w:rPr/>
+    </w:lvl>
+    <w:lvl w:ilvl="3">
+      <w:start w:val="1"/>
+      <w:numFmt w:val="decimal"/>
+      <w:lvlText w:val="%4."/>
+      <w:lvlJc w:val="left"/>
+      <w:pPr>
+        <w:tabs>
+          <w:tab w:val="num" w:pos="0"/>
+        </w:tabs>
+        <w:ind w:left="2880" w:hanging="360"/>
+      </w:pPr>
+      <w:rPr/>
+    </w:lvl>
+    <w:lvl w:ilvl="4">
+      <w:start w:val="1"/>
+      <w:numFmt w:val="lowerLetter"/>
+      <w:lvlText w:val="%5."/>
+      <w:lvlJc w:val="left"/>
+      <w:pPr>
+        <w:tabs>
+          <w:tab w:val="num" w:pos="0"/>
+        </w:tabs>
+        <w:ind w:left="3600" w:hanging="360"/>
+      </w:pPr>
+      <w:rPr/>
+    </w:lvl>
+    <w:lvl w:ilvl="5">
+      <w:start w:val="1"/>
+      <w:numFmt w:val="lowerRoman"/>
+      <w:lvlText w:val="%6."/>
+      <w:lvlJc w:val="right"/>
+      <w:pPr>
+        <w:tabs>
+          <w:tab w:val="num" w:pos="0"/>
+        </w:tabs>
+        <w:ind w:left="4320" w:hanging="180"/>
+      </w:pPr>
+      <w:rPr/>
+    </w:lvl>
+    <w:lvl w:ilvl="6">
+      <w:start w:val="1"/>
+      <w:numFmt w:val="decimal"/>
+      <w:lvlText w:val="%7."/>
+      <w:lvlJc w:val="left"/>
+      <w:pPr>
+        <w:tabs>
+          <w:tab w:val="num" w:pos="0"/>
+        </w:tabs>
+        <w:ind w:left="5040" w:hanging="360"/>
+      </w:pPr>
+      <w:rPr/>
+    </w:lvl>
+    <w:lvl w:ilvl="7">
+      <w:start w:val="1"/>
+      <w:numFmt w:val="lowerLetter"/>
+      <w:lvlText w:val="%8."/>
+      <w:lvlJc w:val="left"/>
+      <w:pPr>
+        <w:tabs>
+          <w:tab w:val="num" w:pos="0"/>
+        </w:tabs>
+        <w:ind w:left="5760" w:hanging="360"/>
+      </w:pPr>
+      <w:rPr/>
+    </w:lvl>
+    <w:lvl w:ilvl="8">
+      <w:start w:val="1"/>
+      <w:numFmt w:val="lowerRoman"/>
+      <w:lvlText w:val="%9."/>
+      <w:lvlJc w:val="right"/>
+      <w:pPr>
+        <w:tabs>
+          <w:tab w:val="num" w:pos="0"/>
+        </w:tabs>
+        <w:ind w:left="6480" w:hanging="180"/>
+      </w:pPr>
+      <w:rPr/>
+    </w:lvl>
+  </w:abstractNum>
+  <w:abstractNum w:abstractNumId="19">
+    <w:lvl w:ilvl="0">
+      <w:start w:val="1"/>
+      <w:numFmt w:val="lowerLetter"/>
+      <w:lvlText w:val="%1."/>
+      <w:lvlJc w:val="left"/>
+      <w:pPr>
+        <w:tabs>
+          <w:tab w:val="num" w:pos="0"/>
+        </w:tabs>
+        <w:ind w:left="720" w:hanging="360"/>
+      </w:pPr>
+      <w:rPr/>
+    </w:lvl>
+    <w:lvl w:ilvl="1">
+      <w:start w:val="1"/>
+      <w:numFmt w:val="lowerLetter"/>
+      <w:lvlText w:val="%2."/>
+      <w:lvlJc w:val="left"/>
+      <w:pPr>
+        <w:tabs>
+          <w:tab w:val="num" w:pos="0"/>
+        </w:tabs>
+        <w:ind w:left="1440" w:hanging="360"/>
+      </w:pPr>
+      <w:rPr/>
+    </w:lvl>
+    <w:lvl w:ilvl="2">
+      <w:start w:val="1"/>
+      <w:numFmt w:val="lowerRoman"/>
+      <w:lvlText w:val="%3."/>
+      <w:lvlJc w:val="right"/>
+      <w:pPr>
+        <w:tabs>
+          <w:tab w:val="num" w:pos="0"/>
+        </w:tabs>
+        <w:ind w:left="2160" w:hanging="180"/>
+      </w:pPr>
+      <w:rPr/>
+    </w:lvl>
+    <w:lvl w:ilvl="3">
+      <w:start w:val="1"/>
+      <w:numFmt w:val="decimal"/>
+      <w:lvlText w:val="%4."/>
+      <w:lvlJc w:val="left"/>
+      <w:pPr>
+        <w:tabs>
+          <w:tab w:val="num" w:pos="0"/>
+        </w:tabs>
+        <w:ind w:left="2880" w:hanging="360"/>
+      </w:pPr>
+      <w:rPr/>
+    </w:lvl>
+    <w:lvl w:ilvl="4">
+      <w:start w:val="1"/>
+      <w:numFmt w:val="lowerLetter"/>
+      <w:lvlText w:val="%5."/>
+      <w:lvlJc w:val="left"/>
+      <w:pPr>
+        <w:tabs>
+          <w:tab w:val="num" w:pos="0"/>
+        </w:tabs>
+        <w:ind w:left="3600" w:hanging="360"/>
+      </w:pPr>
+      <w:rPr/>
+    </w:lvl>
+    <w:lvl w:ilvl="5">
+      <w:start w:val="1"/>
+      <w:numFmt w:val="lowerRoman"/>
+      <w:lvlText w:val="%6."/>
+      <w:lvlJc w:val="right"/>
+      <w:pPr>
+        <w:tabs>
+          <w:tab w:val="num" w:pos="0"/>
+        </w:tabs>
+        <w:ind w:left="4320" w:hanging="180"/>
+      </w:pPr>
+      <w:rPr/>
+    </w:lvl>
+    <w:lvl w:ilvl="6">
+      <w:start w:val="1"/>
+      <w:numFmt w:val="decimal"/>
+      <w:lvlText w:val="%7."/>
+      <w:lvlJc w:val="left"/>
+      <w:pPr>
+        <w:tabs>
+          <w:tab w:val="num" w:pos="0"/>
+        </w:tabs>
+        <w:ind w:left="5040" w:hanging="360"/>
+      </w:pPr>
+      <w:rPr/>
+    </w:lvl>
+    <w:lvl w:ilvl="7">
+      <w:start w:val="1"/>
+      <w:numFmt w:val="lowerLetter"/>
+      <w:lvlText w:val="%8."/>
+      <w:lvlJc w:val="left"/>
+      <w:pPr>
+        <w:tabs>
+          <w:tab w:val="num" w:pos="0"/>
+        </w:tabs>
+        <w:ind w:left="5760" w:hanging="360"/>
+      </w:pPr>
+      <w:rPr/>
+    </w:lvl>
+    <w:lvl w:ilvl="8">
+      <w:start w:val="1"/>
+      <w:numFmt w:val="lowerRoman"/>
+      <w:lvlText w:val="%9."/>
+      <w:lvlJc w:val="right"/>
+      <w:pPr>
+        <w:tabs>
+          <w:tab w:val="num" w:pos="0"/>
+        </w:tabs>
+        <w:ind w:left="6480" w:hanging="180"/>
+      </w:pPr>
+      <w:rPr/>
+    </w:lvl>
+  </w:abstractNum>
+  <w:abstractNum w:abstractNumId="20">
+    <w:lvl w:ilvl="0">
+      <w:start w:val="1"/>
+      <w:numFmt w:val="lowerLetter"/>
+      <w:lvlText w:val="%1."/>
+      <w:lvlJc w:val="left"/>
+      <w:pPr>
+        <w:tabs>
+          <w:tab w:val="num" w:pos="0"/>
+        </w:tabs>
+        <w:ind w:left="720" w:hanging="360"/>
+      </w:pPr>
+      <w:rPr/>
+    </w:lvl>
+    <w:lvl w:ilvl="1">
+      <w:start w:val="1"/>
+      <w:numFmt w:val="lowerLetter"/>
+      <w:lvlText w:val="%2."/>
+      <w:lvlJc w:val="left"/>
+      <w:pPr>
+        <w:tabs>
+          <w:tab w:val="num" w:pos="0"/>
+        </w:tabs>
+        <w:ind w:left="1440" w:hanging="360"/>
+      </w:pPr>
+      <w:rPr/>
+    </w:lvl>
+    <w:lvl w:ilvl="2">
+      <w:start w:val="1"/>
+      <w:numFmt w:val="lowerRoman"/>
+      <w:lvlText w:val="%3."/>
+      <w:lvlJc w:val="right"/>
+      <w:pPr>
+        <w:tabs>
+          <w:tab w:val="num" w:pos="0"/>
+        </w:tabs>
+        <w:ind w:left="2160" w:hanging="180"/>
+      </w:pPr>
+      <w:rPr/>
+    </w:lvl>
+    <w:lvl w:ilvl="3">
+      <w:start w:val="1"/>
+      <w:numFmt w:val="decimal"/>
+      <w:lvlText w:val="%4."/>
+      <w:lvlJc w:val="left"/>
+      <w:pPr>
+        <w:tabs>
+          <w:tab w:val="num" w:pos="0"/>
+        </w:tabs>
+        <w:ind w:left="2880" w:hanging="360"/>
+      </w:pPr>
+      <w:rPr/>
+    </w:lvl>
+    <w:lvl w:ilvl="4">
+      <w:start w:val="1"/>
+      <w:numFmt w:val="lowerLetter"/>
+      <w:lvlText w:val="%5."/>
+      <w:lvlJc w:val="left"/>
+      <w:pPr>
+        <w:tabs>
+          <w:tab w:val="num" w:pos="0"/>
+        </w:tabs>
+        <w:ind w:left="3600" w:hanging="360"/>
+      </w:pPr>
+      <w:rPr/>
+    </w:lvl>
+    <w:lvl w:ilvl="5">
+      <w:start w:val="1"/>
+      <w:numFmt w:val="lowerRoman"/>
+      <w:lvlText w:val="%6."/>
+      <w:lvlJc w:val="right"/>
+      <w:pPr>
+        <w:tabs>
+          <w:tab w:val="num" w:pos="0"/>
+        </w:tabs>
+        <w:ind w:left="4320" w:hanging="180"/>
+      </w:pPr>
+      <w:rPr/>
+    </w:lvl>
+    <w:lvl w:ilvl="6">
+      <w:start w:val="1"/>
+      <w:numFmt w:val="decimal"/>
+      <w:lvlText w:val="%7."/>
+      <w:lvlJc w:val="left"/>
+      <w:pPr>
+        <w:tabs>
+          <w:tab w:val="num" w:pos="0"/>
+        </w:tabs>
+        <w:ind w:left="5040" w:hanging="360"/>
+      </w:pPr>
+      <w:rPr/>
+    </w:lvl>
+    <w:lvl w:ilvl="7">
+      <w:start w:val="1"/>
+      <w:numFmt w:val="lowerLetter"/>
+      <w:lvlText w:val="%8."/>
+      <w:lvlJc w:val="left"/>
+      <w:pPr>
+        <w:tabs>
+          <w:tab w:val="num" w:pos="0"/>
+        </w:tabs>
+        <w:ind w:left="5760" w:hanging="360"/>
+      </w:pPr>
+      <w:rPr/>
+    </w:lvl>
+    <w:lvl w:ilvl="8">
+      <w:start w:val="1"/>
+      <w:numFmt w:val="lowerRoman"/>
+      <w:lvlText w:val="%9."/>
+      <w:lvlJc w:val="right"/>
+      <w:pPr>
+        <w:tabs>
+          <w:tab w:val="num" w:pos="0"/>
+        </w:tabs>
+        <w:ind w:left="6480" w:hanging="180"/>
+      </w:pPr>
+      <w:rPr/>
+    </w:lvl>
+  </w:abstractNum>
+  <w:abstractNum w:abstractNumId="21">
     <w:lvl w:ilvl="0">
       <w:start w:val="1"/>
       <w:numFmt w:val="none"/>
@@ -18369,22 +18821,31 @@
     <w:abstractNumId w:val="18"/>
   </w:num>
   <w:num w:numId="19">
-    <w:abstractNumId w:val="17"/>
+    <w:abstractNumId w:val="19"/>
+  </w:num>
+  <w:num w:numId="20">
+    <w:abstractNumId w:val="20"/>
+  </w:num>
+  <w:num w:numId="21">
+    <w:abstractNumId w:val="21"/>
+  </w:num>
+  <w:num w:numId="22">
+    <w:abstractNumId w:val="16"/>
     <w:lvlOverride w:ilvl="0">
       <w:startOverride w:val="1"/>
     </w:lvlOverride>
   </w:num>
-  <w:num w:numId="20">
-    <w:abstractNumId w:val="17"/>
+  <w:num w:numId="23">
+    <w:abstractNumId w:val="16"/>
   </w:num>
-  <w:num w:numId="21">
-    <w:abstractNumId w:val="17"/>
+  <w:num w:numId="24">
+    <w:abstractNumId w:val="16"/>
   </w:num>
-  <w:num w:numId="22">
-    <w:abstractNumId w:val="17"/>
+  <w:num w:numId="25">
+    <w:abstractNumId w:val="16"/>
   </w:num>
-  <w:num w:numId="23">
-    <w:abstractNumId w:val="17"/>
+  <w:num w:numId="26">
+    <w:abstractNumId w:val="16"/>
   </w:num>
 </w:numbering>
 </file>
@@ -19382,7 +19843,7 @@
     <w:pPr>
       <w:numPr>
         <w:ilvl w:val="0"/>
-        <w:numId w:val="10"/>
+        <w:numId w:val="9"/>
       </w:numPr>
       <w:spacing w:before="60" w:after="200"/>
       <w:contextualSpacing/>
@@ -20579,7 +21040,7 @@
 </w:styles>
 </file>
 
-<file path=word/diagrams/colors7.xml><?xml version="1.0" encoding="utf-8"?>
+<file path=word/diagrams/colors8.xml><?xml version="1.0" encoding="utf-8"?>
 <dgm:colorsDef xmlns:dgm="http://schemas.openxmlformats.org/drawingml/2006/diagram" xmlns:a="http://schemas.openxmlformats.org/drawingml/2006/main" uniqueId="urn:microsoft.com/office/officeart/2005/8/colors/colorful3">
   <dgm:title val=""/>
   <dgm:desc val=""/>
@@ -21361,7 +21822,7 @@
 </dgm:colorsDef>
 </file>
 
-<file path=word/diagrams/data7.xml><?xml version="1.0" encoding="utf-8"?>
+<file path=word/diagrams/data8.xml><?xml version="1.0" encoding="utf-8"?>
 <dgm:dataModel xmlns:dgm="http://schemas.openxmlformats.org/drawingml/2006/diagram" xmlns:a="http://schemas.openxmlformats.org/drawingml/2006/main">
   <dgm:ptLst>
     <dgm:pt modelId="{6535BD2E-F828-4796-93BB-571F9950E3DA}" type="doc">
@@ -23848,13 +24309,13 @@
   <dgm:whole/>
   <dgm:extLst>
     <a:ext uri="http://schemas.microsoft.com/office/drawing/2008/diagram">
-      <dsp:dataModelExt xmlns:dsp="http://schemas.microsoft.com/office/drawing/2008/diagram" relId="rId30" minVer="http://schemas.openxmlformats.org/drawingml/2006/diagram"/>
+      <dsp:dataModelExt xmlns:dsp="http://schemas.microsoft.com/office/drawing/2008/diagram" relId="rId31" minVer="http://schemas.openxmlformats.org/drawingml/2006/diagram"/>
     </a:ext>
   </dgm:extLst>
 </dgm:dataModel>
 </file>
 
-<file path=word/diagrams/drawing7.xml><?xml version="1.0" encoding="utf-8"?>
+<file path=word/diagrams/drawing8.xml><?xml version="1.0" encoding="utf-8"?>
 <dsp:drawing xmlns:dgm="http://schemas.openxmlformats.org/drawingml/2006/diagram" xmlns:dsp="http://schemas.microsoft.com/office/drawing/2008/diagram" xmlns:a="http://schemas.openxmlformats.org/drawingml/2006/main">
   <dsp:spTree>
     <dsp:nvGrpSpPr>
@@ -26885,7 +27346,7 @@
 </dsp:drawing>
 </file>
 
-<file path=word/diagrams/layout7.xml><?xml version="1.0" encoding="utf-8"?>
+<file path=word/diagrams/layout8.xml><?xml version="1.0" encoding="utf-8"?>
 <dgm:layoutDef xmlns:dgm="http://schemas.openxmlformats.org/drawingml/2006/diagram" xmlns:a="http://schemas.openxmlformats.org/drawingml/2006/main" uniqueId="urn:microsoft.com/office/officeart/2005/8/layout/orgChart1">
   <dgm:title val=""/>
   <dgm:desc val=""/>
@@ -28031,7 +28492,7 @@
 </dgm:layoutDef>
 </file>
 
-<file path=word/diagrams/quickStyle7.xml><?xml version="1.0" encoding="utf-8"?>
+<file path=word/diagrams/quickStyle8.xml><?xml version="1.0" encoding="utf-8"?>
 <dgm:styleDef xmlns:dgm="http://schemas.openxmlformats.org/drawingml/2006/diagram" xmlns:a="http://schemas.openxmlformats.org/drawingml/2006/main" uniqueId="urn:microsoft.com/office/officeart/2005/8/quickstyle/simple1">
   <dgm:title val=""/>
   <dgm:desc val=""/>

</xml_diff>